<commit_message>
Actualización del testing report
</commit_message>
<xml_diff>
--- a/reports/Call 2/Group/D04/Testing report - Group.docx
+++ b/reports/Call 2/Group/D04/Testing report - Group.docx
@@ -321,7 +321,25 @@
                 <w:bCs/>
                 <w:noProof/>
               </w:rPr>
-              <w:t>Laboratory group C1.005</w:t>
+              <w:t>Laboratory group C</w:t>
+            </w:r>
+            <w:r>
+              <w:rPr>
+                <w:rFonts w:asciiTheme="majorHAnsi" w:eastAsia="Arial Narrow" w:hAnsiTheme="majorHAnsi"/>
+                <w:b/>
+                <w:bCs/>
+                <w:noProof/>
+              </w:rPr>
+              <w:t>2</w:t>
+            </w:r>
+            <w:r>
+              <w:rPr>
+                <w:rFonts w:asciiTheme="majorHAnsi" w:eastAsia="Arial Narrow" w:hAnsiTheme="majorHAnsi"/>
+                <w:b/>
+                <w:bCs/>
+                <w:noProof/>
+              </w:rPr>
+              <w:t>.005</w:t>
             </w:r>
           </w:p>
         </w:tc>
@@ -428,16 +446,16 @@
               <w:ind w:firstLine="0"/>
               <w:jc w:val="left"/>
               <w:rPr>
-                <w:rFonts w:asciiTheme="minorHAnsi" w:hAnsiTheme="minorHAnsi"/>
-                <w:noProof/>
-              </w:rPr>
-            </w:pPr>
-            <w:r>
-              <w:rPr>
                 <w:rFonts w:asciiTheme="minorHAnsi" w:eastAsia="Arial Narrow" w:hAnsiTheme="minorHAnsi"/>
                 <w:noProof/>
               </w:rPr>
-              <w:t>Artero Bellido Manuel – manartbel@alum.us.es</w:t>
+            </w:pPr>
+            <w:r>
+              <w:rPr>
+                <w:rFonts w:asciiTheme="minorHAnsi" w:eastAsia="Arial Narrow" w:hAnsiTheme="minorHAnsi"/>
+                <w:noProof/>
+              </w:rPr>
+              <w:t>González Benito, Claudio – clagonben@alum.us.es</w:t>
             </w:r>
           </w:p>
         </w:tc>
@@ -453,6 +471,44 @@
               <w:ind w:firstLine="0"/>
               <w:jc w:val="left"/>
               <w:rPr>
+                <w:rFonts w:asciiTheme="minorHAnsi" w:eastAsia="Arial Narrow" w:hAnsiTheme="minorHAnsi"/>
+                <w:noProof/>
+              </w:rPr>
+            </w:pPr>
+            <w:r>
+              <w:rPr>
+                <w:rFonts w:asciiTheme="minorHAnsi" w:eastAsia="Arial Narrow" w:hAnsiTheme="minorHAnsi"/>
+                <w:noProof/>
+              </w:rPr>
+              <w:t>Jefe de proyecto</w:t>
+            </w:r>
+          </w:p>
+          <w:p>
+            <w:pPr>
+              <w:pStyle w:val="Normal1"/>
+              <w:spacing w:after="0" w:line="276" w:lineRule="auto"/>
+              <w:ind w:firstLine="0"/>
+              <w:jc w:val="left"/>
+              <w:rPr>
+                <w:rFonts w:asciiTheme="minorHAnsi" w:eastAsia="Arial Narrow" w:hAnsiTheme="minorHAnsi"/>
+                <w:noProof/>
+              </w:rPr>
+            </w:pPr>
+            <w:r>
+              <w:rPr>
+                <w:rFonts w:asciiTheme="minorHAnsi" w:eastAsia="Arial Narrow" w:hAnsiTheme="minorHAnsi"/>
+                <w:noProof/>
+              </w:rPr>
+              <w:t>Desarrollador</w:t>
+            </w:r>
+          </w:p>
+          <w:p>
+            <w:pPr>
+              <w:pStyle w:val="Normal1"/>
+              <w:spacing w:after="0" w:line="276" w:lineRule="auto"/>
+              <w:ind w:firstLine="0"/>
+              <w:jc w:val="left"/>
+              <w:rPr>
                 <w:rFonts w:asciiTheme="minorHAnsi" w:hAnsiTheme="minorHAnsi"/>
                 <w:noProof/>
               </w:rPr>
@@ -471,6 +527,42 @@
             <w:tcW w:w="3380" w:type="dxa"/>
             <w:vAlign w:val="center"/>
           </w:tcPr>
+          <w:p>
+            <w:pPr>
+              <w:pStyle w:val="Normal1"/>
+              <w:spacing w:after="0" w:line="276" w:lineRule="auto"/>
+              <w:ind w:firstLine="0"/>
+              <w:rPr>
+                <w:rFonts w:asciiTheme="minorHAnsi" w:eastAsia="Arial Narrow" w:hAnsiTheme="minorHAnsi"/>
+                <w:noProof/>
+              </w:rPr>
+            </w:pPr>
+            <w:r>
+              <w:rPr>
+                <w:rFonts w:asciiTheme="minorHAnsi" w:eastAsia="Arial Narrow" w:hAnsiTheme="minorHAnsi"/>
+                <w:noProof/>
+              </w:rPr>
+              <w:t>Encargado de tomar decisiones de diseño y vigilar el correcto desarrollo.</w:t>
+            </w:r>
+          </w:p>
+          <w:p>
+            <w:pPr>
+              <w:pStyle w:val="Normal1"/>
+              <w:spacing w:after="0" w:line="276" w:lineRule="auto"/>
+              <w:ind w:firstLine="0"/>
+              <w:rPr>
+                <w:rFonts w:asciiTheme="minorHAnsi" w:eastAsia="Arial Narrow" w:hAnsiTheme="minorHAnsi"/>
+                <w:noProof/>
+              </w:rPr>
+            </w:pPr>
+            <w:r>
+              <w:rPr>
+                <w:rFonts w:asciiTheme="minorHAnsi" w:eastAsia="Arial Narrow" w:hAnsiTheme="minorHAnsi"/>
+                <w:noProof/>
+              </w:rPr>
+              <w:t>Persona encargada de desarrollar el código</w:t>
+            </w:r>
+          </w:p>
           <w:p>
             <w:pPr>
               <w:pStyle w:val="Normal1"/>
@@ -513,7 +605,7 @@
                 <w:rFonts w:asciiTheme="minorHAnsi" w:eastAsia="Arial Narrow" w:hAnsiTheme="minorHAnsi"/>
                 <w:noProof/>
               </w:rPr>
-              <w:t>Calderón Rodríguez, Manuel María -mancalrod@alum.us.es</w:t>
+              <w:t>Ramos Vargas, Alba – albramvar1@alum.us.es</w:t>
             </w:r>
           </w:p>
         </w:tc>
@@ -529,16 +621,54 @@
               <w:ind w:firstLine="0"/>
               <w:jc w:val="left"/>
               <w:rPr>
+                <w:rFonts w:asciiTheme="minorHAnsi" w:eastAsia="Arial Narrow" w:hAnsiTheme="minorHAnsi"/>
+                <w:noProof/>
+              </w:rPr>
+            </w:pPr>
+            <w:r>
+              <w:rPr>
+                <w:rFonts w:asciiTheme="minorHAnsi" w:eastAsia="Arial Narrow" w:hAnsiTheme="minorHAnsi"/>
+                <w:noProof/>
+              </w:rPr>
+              <w:t>Operador</w:t>
+            </w:r>
+          </w:p>
+          <w:p>
+            <w:pPr>
+              <w:pStyle w:val="Normal1"/>
+              <w:spacing w:after="0" w:line="276" w:lineRule="auto"/>
+              <w:ind w:firstLine="0"/>
+              <w:jc w:val="left"/>
+              <w:rPr>
+                <w:rFonts w:asciiTheme="minorHAnsi" w:eastAsia="Arial Narrow" w:hAnsiTheme="minorHAnsi"/>
+                <w:noProof/>
+              </w:rPr>
+            </w:pPr>
+            <w:r>
+              <w:rPr>
+                <w:rFonts w:asciiTheme="minorHAnsi" w:eastAsia="Arial Narrow" w:hAnsiTheme="minorHAnsi"/>
+                <w:noProof/>
+              </w:rPr>
+              <w:t>Desarrollador</w:t>
+            </w:r>
+          </w:p>
+          <w:p>
+            <w:pPr>
+              <w:pStyle w:val="Normal1"/>
+              <w:spacing w:after="0" w:line="276" w:lineRule="auto"/>
+              <w:ind w:firstLine="0"/>
+              <w:jc w:val="left"/>
+              <w:rPr>
                 <w:rFonts w:asciiTheme="minorHAnsi" w:hAnsiTheme="minorHAnsi"/>
                 <w:noProof/>
               </w:rPr>
             </w:pPr>
             <w:r>
               <w:rPr>
-                <w:rFonts w:asciiTheme="minorHAnsi" w:hAnsiTheme="minorHAnsi"/>
-                <w:noProof/>
-              </w:rPr>
-              <w:t>Desarrollador</w:t>
+                <w:rFonts w:asciiTheme="minorHAnsi" w:eastAsia="Arial Narrow" w:hAnsiTheme="minorHAnsi"/>
+                <w:noProof/>
+              </w:rPr>
+              <w:t>Tester</w:t>
             </w:r>
           </w:p>
         </w:tc>
@@ -562,23 +692,28 @@
                 <w:rFonts w:asciiTheme="minorHAnsi" w:eastAsia="Arial Narrow" w:hAnsiTheme="minorHAnsi"/>
                 <w:noProof/>
               </w:rPr>
-              <w:t>Persona encargada de desarrollar el código</w:t>
-            </w:r>
-          </w:p>
-        </w:tc>
-      </w:tr>
-      <w:tr>
-        <w:tc>
-          <w:tcPr>
-            <w:tcW w:w="3510" w:type="dxa"/>
-            <w:vAlign w:val="center"/>
-          </w:tcPr>
+              <w:t>Encargado de las tareas de campo, de las instalaciones y del mantenim</w:t>
+            </w:r>
+            <w:r>
+              <w:rPr>
+                <w:rFonts w:asciiTheme="minorHAnsi" w:eastAsia="Arial Narrow" w:hAnsiTheme="minorHAnsi"/>
+                <w:noProof/>
+              </w:rPr>
+              <w:t>i</w:t>
+            </w:r>
+            <w:r>
+              <w:rPr>
+                <w:rFonts w:asciiTheme="minorHAnsi" w:eastAsia="Arial Narrow" w:hAnsiTheme="minorHAnsi"/>
+                <w:noProof/>
+              </w:rPr>
+              <w:t>ento de los sistemas de la empresa</w:t>
+            </w:r>
+          </w:p>
           <w:p>
             <w:pPr>
               <w:pStyle w:val="Normal1"/>
               <w:spacing w:after="0" w:line="276" w:lineRule="auto"/>
               <w:ind w:firstLine="0"/>
-              <w:jc w:val="left"/>
               <w:rPr>
                 <w:rFonts w:asciiTheme="minorHAnsi" w:eastAsia="Arial Narrow" w:hAnsiTheme="minorHAnsi"/>
                 <w:noProof/>
@@ -589,225 +724,25 @@
                 <w:rFonts w:asciiTheme="minorHAnsi" w:eastAsia="Arial Narrow" w:hAnsiTheme="minorHAnsi"/>
                 <w:noProof/>
               </w:rPr>
-              <w:t>González Benito, Claudio – clagonben@alum.us.es</w:t>
-            </w:r>
-          </w:p>
-        </w:tc>
-        <w:tc>
-          <w:tcPr>
-            <w:tcW w:w="1735" w:type="dxa"/>
-            <w:vAlign w:val="center"/>
-          </w:tcPr>
+              <w:t>Persona encargada de desarrollar el código</w:t>
+            </w:r>
+          </w:p>
           <w:p>
             <w:pPr>
               <w:pStyle w:val="Normal1"/>
               <w:spacing w:after="0" w:line="276" w:lineRule="auto"/>
               <w:ind w:firstLine="0"/>
-              <w:jc w:val="left"/>
-              <w:rPr>
-                <w:rFonts w:asciiTheme="minorHAnsi" w:hAnsiTheme="minorHAnsi"/>
-                <w:noProof/>
-              </w:rPr>
-            </w:pPr>
-            <w:r>
               <w:rPr>
                 <w:rFonts w:asciiTheme="minorHAnsi" w:eastAsia="Arial Narrow" w:hAnsiTheme="minorHAnsi"/>
                 <w:noProof/>
               </w:rPr>
-              <w:t>Jefe de proyecto</w:t>
-            </w:r>
-          </w:p>
-        </w:tc>
-        <w:tc>
-          <w:tcPr>
-            <w:tcW w:w="3380" w:type="dxa"/>
-            <w:vAlign w:val="center"/>
-          </w:tcPr>
-          <w:p>
-            <w:pPr>
-              <w:pStyle w:val="Normal1"/>
-              <w:spacing w:after="0" w:line="276" w:lineRule="auto"/>
-              <w:ind w:firstLine="0"/>
+            </w:pPr>
+            <w:r>
               <w:rPr>
                 <w:rFonts w:asciiTheme="minorHAnsi" w:eastAsia="Arial Narrow" w:hAnsiTheme="minorHAnsi"/>
                 <w:noProof/>
               </w:rPr>
-            </w:pPr>
-            <w:r>
-              <w:rPr>
-                <w:rFonts w:asciiTheme="minorHAnsi" w:eastAsia="Arial Narrow" w:hAnsiTheme="minorHAnsi"/>
-                <w:noProof/>
-              </w:rPr>
-              <w:t>Encargado de tomar decisiones de diseño y vigilar el correcto desarrollo.</w:t>
-            </w:r>
-          </w:p>
-        </w:tc>
-      </w:tr>
-      <w:tr>
-        <w:trPr>
-          <w:trHeight w:val="90"/>
-        </w:trPr>
-        <w:tc>
-          <w:tcPr>
-            <w:tcW w:w="3510" w:type="dxa"/>
-            <w:vAlign w:val="center"/>
-          </w:tcPr>
-          <w:p>
-            <w:pPr>
-              <w:pStyle w:val="Normal1"/>
-              <w:spacing w:after="0" w:line="276" w:lineRule="auto"/>
-              <w:ind w:firstLine="0"/>
-              <w:jc w:val="left"/>
-              <w:rPr>
-                <w:rFonts w:asciiTheme="minorHAnsi" w:hAnsiTheme="minorHAnsi"/>
-                <w:noProof/>
-              </w:rPr>
-            </w:pPr>
-            <w:r>
-              <w:rPr>
-                <w:rFonts w:asciiTheme="minorHAnsi" w:eastAsia="Arial Narrow" w:hAnsiTheme="minorHAnsi"/>
-                <w:noProof/>
-              </w:rPr>
-              <w:t>Márquez Gutiérrez, José Manuel – josmargut@alum.us.es</w:t>
-            </w:r>
-          </w:p>
-        </w:tc>
-        <w:tc>
-          <w:tcPr>
-            <w:tcW w:w="1735" w:type="dxa"/>
-            <w:vAlign w:val="center"/>
-          </w:tcPr>
-          <w:p>
-            <w:pPr>
-              <w:pStyle w:val="Normal1"/>
-              <w:spacing w:after="0" w:line="276" w:lineRule="auto"/>
-              <w:ind w:firstLine="0"/>
-              <w:jc w:val="left"/>
-              <w:rPr>
-                <w:rFonts w:asciiTheme="minorHAnsi" w:eastAsia="Arial Narrow" w:hAnsiTheme="minorHAnsi"/>
-                <w:noProof/>
-              </w:rPr>
-            </w:pPr>
-            <w:r>
-              <w:rPr>
-                <w:rFonts w:asciiTheme="minorHAnsi" w:eastAsia="Arial Narrow" w:hAnsiTheme="minorHAnsi"/>
-                <w:noProof/>
-              </w:rPr>
-              <w:t>Desarrollador</w:t>
-            </w:r>
-          </w:p>
-        </w:tc>
-        <w:tc>
-          <w:tcPr>
-            <w:tcW w:w="3380" w:type="dxa"/>
-            <w:vAlign w:val="center"/>
-          </w:tcPr>
-          <w:p>
-            <w:pPr>
-              <w:pStyle w:val="Normal1"/>
-              <w:spacing w:after="0" w:line="276" w:lineRule="auto"/>
-              <w:ind w:firstLine="0"/>
-              <w:rPr>
-                <w:rFonts w:asciiTheme="minorHAnsi" w:eastAsia="Arial Narrow" w:hAnsiTheme="minorHAnsi"/>
-                <w:noProof/>
-              </w:rPr>
-            </w:pPr>
-            <w:r>
-              <w:rPr>
-                <w:rFonts w:asciiTheme="minorHAnsi" w:eastAsia="Arial Narrow" w:hAnsiTheme="minorHAnsi"/>
-                <w:noProof/>
-              </w:rPr>
-              <w:t>Persona encargada de desarrollar el código</w:t>
-            </w:r>
-          </w:p>
-        </w:tc>
-      </w:tr>
-      <w:tr>
-        <w:tc>
-          <w:tcPr>
-            <w:tcW w:w="3510" w:type="dxa"/>
-            <w:vAlign w:val="center"/>
-          </w:tcPr>
-          <w:p>
-            <w:pPr>
-              <w:pStyle w:val="Normal1"/>
-              <w:spacing w:after="0" w:line="276" w:lineRule="auto"/>
-              <w:ind w:firstLine="0"/>
-              <w:jc w:val="left"/>
-              <w:rPr>
-                <w:rFonts w:asciiTheme="minorHAnsi" w:eastAsia="Arial Narrow" w:hAnsiTheme="minorHAnsi"/>
-                <w:noProof/>
-              </w:rPr>
-            </w:pPr>
-            <w:r>
-              <w:rPr>
-                <w:rFonts w:asciiTheme="minorHAnsi" w:eastAsia="Arial Narrow" w:hAnsiTheme="minorHAnsi"/>
-                <w:noProof/>
-              </w:rPr>
-              <w:t>Ramos Vargas, Alba – albramvar1@alum.us.es</w:t>
-            </w:r>
-          </w:p>
-        </w:tc>
-        <w:tc>
-          <w:tcPr>
-            <w:tcW w:w="1735" w:type="dxa"/>
-            <w:vAlign w:val="center"/>
-          </w:tcPr>
-          <w:p>
-            <w:pPr>
-              <w:pStyle w:val="Normal1"/>
-              <w:spacing w:after="0" w:line="276" w:lineRule="auto"/>
-              <w:ind w:firstLine="0"/>
-              <w:jc w:val="left"/>
-              <w:rPr>
-                <w:rFonts w:asciiTheme="minorHAnsi" w:hAnsiTheme="minorHAnsi"/>
-                <w:noProof/>
-              </w:rPr>
-            </w:pPr>
-            <w:r>
-              <w:rPr>
-                <w:rFonts w:asciiTheme="minorHAnsi" w:eastAsia="Arial Narrow" w:hAnsiTheme="minorHAnsi"/>
-                <w:noProof/>
-              </w:rPr>
-              <w:t>Operador</w:t>
-            </w:r>
-          </w:p>
-        </w:tc>
-        <w:tc>
-          <w:tcPr>
-            <w:tcW w:w="3380" w:type="dxa"/>
-            <w:vAlign w:val="center"/>
-          </w:tcPr>
-          <w:p>
-            <w:pPr>
-              <w:pStyle w:val="Normal1"/>
-              <w:spacing w:after="0" w:line="276" w:lineRule="auto"/>
-              <w:ind w:firstLine="0"/>
-              <w:rPr>
-                <w:rFonts w:asciiTheme="minorHAnsi" w:eastAsia="Arial Narrow" w:hAnsiTheme="minorHAnsi"/>
-                <w:noProof/>
-              </w:rPr>
-            </w:pPr>
-            <w:r>
-              <w:rPr>
-                <w:rFonts w:asciiTheme="minorHAnsi" w:eastAsia="Arial Narrow" w:hAnsiTheme="minorHAnsi"/>
-                <w:noProof/>
-              </w:rPr>
-              <w:t>Encargado de las tareas de campo, de las instalaciones y del mantenim</w:t>
-            </w:r>
-            <w:r>
-              <w:rPr>
-                <w:rFonts w:asciiTheme="minorHAnsi" w:eastAsia="Arial Narrow" w:hAnsiTheme="minorHAnsi"/>
-                <w:noProof/>
-              </w:rPr>
-              <w:t>i</w:t>
-            </w:r>
-            <w:r>
-              <w:rPr>
-                <w:rFonts w:asciiTheme="minorHAnsi" w:eastAsia="Arial Narrow" w:hAnsiTheme="minorHAnsi"/>
-                <w:noProof/>
-              </w:rPr>
-              <w:t>ento de los sistemas de la empresa</w:t>
+              <w:t>Persona encargada de realizar pruebas sobre el código</w:t>
             </w:r>
           </w:p>
         </w:tc>
@@ -1002,6 +937,68 @@
                 <w:noProof/>
               </w:rPr>
               <w:t>Creación del documento</w:t>
+            </w:r>
+          </w:p>
+        </w:tc>
+      </w:tr>
+      <w:tr>
+        <w:tc>
+          <w:tcPr>
+            <w:tcW w:w="1540" w:type="dxa"/>
+            <w:vAlign w:val="center"/>
+          </w:tcPr>
+          <w:p>
+            <w:pPr>
+              <w:spacing w:after="0"/>
+              <w:rPr>
+                <w:noProof/>
+              </w:rPr>
+            </w:pPr>
+            <w:r>
+              <w:rPr>
+                <w:noProof/>
+              </w:rPr>
+              <w:t>02/07/2025</w:t>
+            </w:r>
+          </w:p>
+        </w:tc>
+        <w:tc>
+          <w:tcPr>
+            <w:tcW w:w="1278" w:type="dxa"/>
+            <w:vAlign w:val="center"/>
+          </w:tcPr>
+          <w:p>
+            <w:pPr>
+              <w:spacing w:after="0"/>
+              <w:rPr>
+                <w:noProof/>
+              </w:rPr>
+            </w:pPr>
+            <w:r>
+              <w:rPr>
+                <w:noProof/>
+              </w:rPr>
+              <w:t>V2.0.0</w:t>
+            </w:r>
+          </w:p>
+        </w:tc>
+        <w:tc>
+          <w:tcPr>
+            <w:tcW w:w="5966" w:type="dxa"/>
+            <w:vAlign w:val="center"/>
+          </w:tcPr>
+          <w:p>
+            <w:pPr>
+              <w:spacing w:after="0"/>
+              <w:rPr>
+                <w:noProof/>
+              </w:rPr>
+            </w:pPr>
+            <w:r>
+              <w:rPr>
+                <w:noProof/>
+              </w:rPr>
+              <w:t>Actualización por nueva convocatoria</w:t>
             </w:r>
           </w:p>
         </w:tc>
@@ -1725,48 +1722,7 @@
         <w:rPr>
           <w:lang w:eastAsia="en-US"/>
         </w:rPr>
-        <w:t xml:space="preserve">El objetivo del informe es estudiar el </w:t>
-      </w:r>
-      <w:proofErr w:type="spellStart"/>
-      <w:r>
-        <w:rPr>
-          <w:lang w:eastAsia="en-US"/>
-        </w:rPr>
-        <w:t>testing</w:t>
-      </w:r>
-      <w:proofErr w:type="spellEnd"/>
-      <w:r>
-        <w:rPr>
-          <w:lang w:eastAsia="en-US"/>
-        </w:rPr>
-        <w:t xml:space="preserve"> hecho para los requisitos grupales del proyecto. En él se especificarán los casos, los resultados esperados y cualquier discrepancia con estos. También se verá la cobertura conseguida y se comparará el rendimiento en dos casos diferentes.</w:t>
-      </w:r>
-    </w:p>
-    <w:p>
-      <w:pPr>
-        <w:rPr>
-          <w:lang w:eastAsia="en-US"/>
-        </w:rPr>
-      </w:pPr>
-      <w:r>
-        <w:rPr>
-          <w:lang w:eastAsia="en-US"/>
-        </w:rPr>
-        <w:t xml:space="preserve">Debido a cómo esta </w:t>
-      </w:r>
-      <w:proofErr w:type="spellStart"/>
-      <w:r>
-        <w:rPr>
-          <w:lang w:eastAsia="en-US"/>
-        </w:rPr>
-        <w:t>formatado</w:t>
-      </w:r>
-      <w:proofErr w:type="spellEnd"/>
-      <w:r>
-        <w:rPr>
-          <w:lang w:eastAsia="en-US"/>
-        </w:rPr>
-        <w:t xml:space="preserve"> el informe, se adjuntará una versión en PDF para asegurar que sea legible.</w:t>
+        <w:t>El objetivo del informe es estudiar el testing hecho para los requisitos grupales del proyecto. En él se especificarán los casos, los resultados esperados y cualquier discrepancia con estos. También se verá la cobertura conseguida y se comparará el rendimiento en dos casos diferentes.</w:t>
       </w:r>
     </w:p>
     <w:p>
@@ -1839,21 +1795,7 @@
         <w:rPr>
           <w:lang w:eastAsia="en-US"/>
         </w:rPr>
-        <w:t xml:space="preserve">Se detallará qué debe estudiar cada caso de prueba de forma general y de forma particular, especificando las validaciones específicas y cuándo se espera una excepción. Además, se considerará y estudiará la cobertura que produces estos </w:t>
-      </w:r>
-      <w:proofErr w:type="spellStart"/>
-      <w:r>
-        <w:rPr>
-          <w:lang w:eastAsia="en-US"/>
-        </w:rPr>
-        <w:t>tests</w:t>
-      </w:r>
-      <w:proofErr w:type="spellEnd"/>
-      <w:r>
-        <w:rPr>
-          <w:lang w:eastAsia="en-US"/>
-        </w:rPr>
-        <w:t>.</w:t>
+        <w:t>Se detallará qué debe estudiar cada caso de prueba de forma general y de forma particular, especificando las validaciones específicas y cuándo se espera una excepción. Además, se considerará y estudiará la cobertura que produces estos tests.</w:t>
       </w:r>
     </w:p>
     <w:p>
@@ -1884,19 +1826,11 @@
         </w:rPr>
       </w:pPr>
       <w:bookmarkStart w:id="4" w:name="_Toc199187867"/>
-      <w:proofErr w:type="spellStart"/>
       <w:r>
         <w:rPr>
           <w:lang w:val="es-ES"/>
         </w:rPr>
-        <w:t>Testing</w:t>
-      </w:r>
-      <w:proofErr w:type="spellEnd"/>
-      <w:r>
-        <w:rPr>
-          <w:lang w:val="es-ES"/>
-        </w:rPr>
-        <w:t xml:space="preserve"> funcional</w:t>
+        <w:t>Testing funcional</w:t>
       </w:r>
       <w:bookmarkEnd w:id="4"/>
     </w:p>
@@ -2004,31 +1938,7 @@
         </w:rPr>
       </w:pPr>
       <w:r>
-        <w:t xml:space="preserve">Adicionalmente, se considerarán dos tipos de </w:t>
-      </w:r>
-      <w:proofErr w:type="spellStart"/>
-      <w:r>
-        <w:t>tests</w:t>
-      </w:r>
-      <w:proofErr w:type="spellEnd"/>
-      <w:r>
-        <w:t xml:space="preserve">. Los </w:t>
-      </w:r>
-      <w:proofErr w:type="spellStart"/>
-      <w:r>
-        <w:t>tests</w:t>
-      </w:r>
-      <w:proofErr w:type="spellEnd"/>
-      <w:r>
-        <w:t xml:space="preserve"> ‘legales’ deben contener sólo acciones legales y nunca podrán obtener una excepción. Los </w:t>
-      </w:r>
-      <w:proofErr w:type="spellStart"/>
-      <w:r>
-        <w:t>tests</w:t>
-      </w:r>
-      <w:proofErr w:type="spellEnd"/>
-      <w:r>
-        <w:t xml:space="preserve"> ‘ilegales’ tienen el objetivo de obtener estas excepciones, específicamente las 500 Acceso no autorizado.</w:t>
+        <w:t>Adicionalmente, se considerarán dos tipos de tests. Los tests ‘legales’ deben contener sólo acciones legales y nunca podrán obtener una excepción. Los tests ‘ilegales’ tienen el objetivo de obtener estas excepciones, específicamente las 500 Acceso no autorizado.</w:t>
       </w:r>
     </w:p>
     <w:p>
@@ -2814,7 +2724,47 @@
               <w:rPr>
                 <w:lang w:val="es-ES"/>
               </w:rPr>
-              <w:t>El teléfono  de contacto debe seguir el patrón en expresión regular "^\+?\d{6,15}$"</w:t>
+              <w:t xml:space="preserve">El </w:t>
+            </w:r>
+            <w:r>
+              <w:rPr>
+                <w:lang w:val="es-ES"/>
+              </w:rPr>
+              <w:t>teléfono de</w:t>
+            </w:r>
+            <w:r>
+              <w:rPr>
+                <w:lang w:val="es-ES"/>
+              </w:rPr>
+              <w:t xml:space="preserve"> contacto debe seguir el patrón en expresión regular "^\</w:t>
+            </w:r>
+            <w:proofErr w:type="gramStart"/>
+            <w:r>
+              <w:rPr>
+                <w:lang w:val="es-ES"/>
+              </w:rPr>
+              <w:t>+?\d{</w:t>
+            </w:r>
+            <w:proofErr w:type="gramEnd"/>
+            <w:r>
+              <w:rPr>
+                <w:lang w:val="es-ES"/>
+              </w:rPr>
+              <w:t>6,</w:t>
+            </w:r>
+            <w:proofErr w:type="gramStart"/>
+            <w:r>
+              <w:rPr>
+                <w:lang w:val="es-ES"/>
+              </w:rPr>
+              <w:t>15}$</w:t>
+            </w:r>
+            <w:proofErr w:type="gramEnd"/>
+            <w:r>
+              <w:rPr>
+                <w:lang w:val="es-ES"/>
+              </w:rPr>
+              <w:t>"</w:t>
             </w:r>
           </w:p>
         </w:tc>
@@ -3190,7 +3140,35 @@
               <w:rPr>
                 <w:lang w:val="es-ES"/>
               </w:rPr>
-              <w:t xml:space="preserve"> contacto debe seguir el patrón en expresión regular "^\+?\d{6,15}$"</w:t>
+              <w:t xml:space="preserve"> contacto debe seguir el patrón en expresión regular "^\</w:t>
+            </w:r>
+            <w:proofErr w:type="gramStart"/>
+            <w:r>
+              <w:rPr>
+                <w:lang w:val="es-ES"/>
+              </w:rPr>
+              <w:t>+?\d{</w:t>
+            </w:r>
+            <w:proofErr w:type="gramEnd"/>
+            <w:r>
+              <w:rPr>
+                <w:lang w:val="es-ES"/>
+              </w:rPr>
+              <w:t>6,</w:t>
+            </w:r>
+            <w:proofErr w:type="gramStart"/>
+            <w:r>
+              <w:rPr>
+                <w:lang w:val="es-ES"/>
+              </w:rPr>
+              <w:t>15}$</w:t>
+            </w:r>
+            <w:proofErr w:type="gramEnd"/>
+            <w:r>
+              <w:rPr>
+                <w:lang w:val="es-ES"/>
+              </w:rPr>
+              <w:t>"</w:t>
             </w:r>
           </w:p>
         </w:tc>
@@ -3477,10 +3455,10 @@
           <w:lang w:eastAsia="en-US"/>
         </w:rPr>
         <w:drawing>
-          <wp:inline distT="0" distB="0" distL="0" distR="0" wp14:anchorId="2E8DEB8E" wp14:editId="768F716C">
-            <wp:extent cx="5943600" cy="924560"/>
+          <wp:inline distT="0" distB="0" distL="0" distR="0" wp14:anchorId="2E8DEB8E" wp14:editId="5130B560">
+            <wp:extent cx="5699253" cy="924560"/>
             <wp:effectExtent l="0" t="0" r="0" b="8890"/>
-            <wp:docPr id="1316696837" name="Picture 1" descr="A green and black numbers&#10;&#10;AI-generated content may be incorrect."/>
+            <wp:docPr id="1316696837" name="Picture 1"/>
             <wp:cNvGraphicFramePr>
               <a:graphicFrameLocks xmlns:a="http://schemas.openxmlformats.org/drawingml/2006/main" noChangeAspect="1"/>
             </wp:cNvGraphicFramePr>
@@ -3488,11 +3466,17 @@
               <a:graphicData uri="http://schemas.openxmlformats.org/drawingml/2006/picture">
                 <pic:pic xmlns:pic="http://schemas.openxmlformats.org/drawingml/2006/picture">
                   <pic:nvPicPr>
-                    <pic:cNvPr id="1316696837" name="Picture 1" descr="A green and black numbers&#10;&#10;AI-generated content may be incorrect."/>
+                    <pic:cNvPr id="1316696837" name="Picture 1"/>
                     <pic:cNvPicPr/>
                   </pic:nvPicPr>
                   <pic:blipFill>
-                    <a:blip r:embed="rId12"/>
+                    <a:blip r:embed="rId12">
+                      <a:extLst>
+                        <a:ext uri="{28A0092B-C50C-407E-A947-70E740481C1C}">
+                          <a14:useLocalDpi xmlns:a14="http://schemas.microsoft.com/office/drawing/2010/main" val="0"/>
+                        </a:ext>
+                      </a:extLst>
+                    </a:blip>
                     <a:stretch>
                       <a:fillRect/>
                     </a:stretch>
@@ -3500,7 +3484,7 @@
                   <pic:spPr>
                     <a:xfrm>
                       <a:off x="0" y="0"/>
-                      <a:ext cx="5943600" cy="924560"/>
+                      <a:ext cx="5699253" cy="924560"/>
                     </a:xfrm>
                     <a:prstGeom prst="rect">
                       <a:avLst/>
@@ -3515,7 +3499,15 @@
     </w:p>
     <w:p>
       <w:r>
-        <w:t>Como podemos ver, la cobertura proporcionada por las pruebas es casi perfecta, siendo la menor un 99.2% para el servicio de ‘show’.</w:t>
+        <w:t>Como podemos ver, la cobertura proporcionada por las pruebas es casi perfecta, siendo la menor un 99.2% para el servicio de ‘</w:t>
+      </w:r>
+      <w:proofErr w:type="gramStart"/>
+      <w:r>
+        <w:t>show</w:t>
+      </w:r>
+      <w:proofErr w:type="gramEnd"/>
+      <w:r>
+        <w:t>’.</w:t>
       </w:r>
     </w:p>
     <w:p/>
@@ -3557,16 +3549,26 @@
         <w:rPr>
           <w:lang w:eastAsia="en-US"/>
         </w:rPr>
-        <w:t xml:space="preserve"> A continuación vemos las </w:t>
-      </w:r>
-      <w:proofErr w:type="spellStart"/>
+        <w:t xml:space="preserve"> A </w:t>
+      </w:r>
       <w:r>
         <w:rPr>
           <w:lang w:eastAsia="en-US"/>
         </w:rPr>
-        <w:t>graficas</w:t>
-      </w:r>
-      <w:proofErr w:type="spellEnd"/>
+        <w:t>continuación,</w:t>
+      </w:r>
+      <w:r>
+        <w:rPr>
+          <w:lang w:eastAsia="en-US"/>
+        </w:rPr>
+        <w:t xml:space="preserve"> vemos las </w:t>
+      </w:r>
+      <w:r>
+        <w:rPr>
+          <w:lang w:eastAsia="en-US"/>
+        </w:rPr>
+        <w:t>gráficas</w:t>
+      </w:r>
       <w:r>
         <w:rPr>
           <w:lang w:eastAsia="en-US"/>
@@ -3759,7 +3761,19 @@
         <w:rPr>
           <w:lang w:eastAsia="en-US"/>
         </w:rPr>
-        <w:t>Podemos ver que aunque la mayoría de los casos de prueba se mantienen constantes, el caso de actualización decrece de unos 32.5 hasta unos 18. Sin embargo, para ver una comparación más exacta estudiaremos el nivel de significancia y el valor crítico de z.</w:t>
+        <w:t xml:space="preserve">Podemos ver </w:t>
+      </w:r>
+      <w:r>
+        <w:rPr>
+          <w:lang w:eastAsia="en-US"/>
+        </w:rPr>
+        <w:t>que,</w:t>
+      </w:r>
+      <w:r>
+        <w:rPr>
+          <w:lang w:eastAsia="en-US"/>
+        </w:rPr>
+        <w:t xml:space="preserve"> aunque la mayoría de los casos de prueba se mantienen constantes, el caso de actualización decrece de unos 32.5 hasta unos 18. Sin embargo, para ver una comparación más exacta estudiaremos el nivel de significancia y el valor crítico de z.</w:t>
       </w:r>
     </w:p>
     <w:p>
@@ -3878,7 +3892,21 @@
         <w:rPr>
           <w:lang w:eastAsia="en-US"/>
         </w:rPr>
-        <w:t>. Siguiendo la metodología estudiada en clase, al encontrarse este valor de z en el intervalo [0,α) y no en el (α,1], encontramos que ha habido una mejora muy significativa de la primera ejecución a la segunda ya que este valor crítico de z se encuentra muy cercano de 0.</w:t>
+        <w:t>. Siguiendo la metodología estudiada en clase, al encontrarse este valor de z en el intervalo [</w:t>
+      </w:r>
+      <w:proofErr w:type="gramStart"/>
+      <w:r>
+        <w:rPr>
+          <w:lang w:eastAsia="en-US"/>
+        </w:rPr>
+        <w:t>0,α</w:t>
+      </w:r>
+      <w:proofErr w:type="gramEnd"/>
+      <w:r>
+        <w:rPr>
+          <w:lang w:eastAsia="en-US"/>
+        </w:rPr>
+        <w:t>) y no en el (α,1], encontramos que ha habido una mejora muy significativa de la primera ejecución a la segunda ya que este valor crítico de z se encuentra muy cercano de 0.</w:t>
       </w:r>
     </w:p>
     <w:p>
@@ -3920,21 +3948,7 @@
         <w:rPr>
           <w:lang w:eastAsia="en-US"/>
         </w:rPr>
-        <w:t xml:space="preserve">En este proceso de </w:t>
-      </w:r>
-      <w:proofErr w:type="spellStart"/>
-      <w:r>
-        <w:rPr>
-          <w:lang w:eastAsia="en-US"/>
-        </w:rPr>
-        <w:t>testing</w:t>
-      </w:r>
-      <w:proofErr w:type="spellEnd"/>
-      <w:r>
-        <w:rPr>
-          <w:lang w:eastAsia="en-US"/>
-        </w:rPr>
-        <w:t xml:space="preserve"> hemos definido pruebas específicas para cada funcionalidad requerida por el cliente. El entorno de pruebas utilizado nos proporciona además una gran cantidad de datos que podemos estudiar para comprobar la evolución del rendimiento.</w:t>
+        <w:t>En este proceso de testing hemos definido pruebas específicas para cada funcionalidad requerida por el cliente. El entorno de pruebas utilizado nos proporciona además una gran cantidad de datos que podemos estudiar para comprobar la evolución del rendimiento.</w:t>
       </w:r>
     </w:p>
     <w:sectPr>
@@ -5958,6 +5972,14 @@
 </file>
 
 <file path=customXml/item1.xml><?xml version="1.0" encoding="utf-8"?>
+<p:properties xmlns:p="http://schemas.microsoft.com/office/2006/metadata/properties" xmlns:xsi="http://www.w3.org/2001/XMLSchema-instance" xmlns:pc="http://schemas.microsoft.com/office/infopath/2007/PartnerControls">
+  <documentManagement>
+    <_activity xmlns="2ae682cf-43b4-4799-8f5c-c328541a654b" xsi:nil="true"/>
+  </documentManagement>
+</p:properties>
+</file>
+
+<file path=customXml/item2.xml><?xml version="1.0" encoding="utf-8"?>
 <?mso-contentType ?>
 <FormTemplates xmlns="http://schemas.microsoft.com/sharepoint/v3/contenttype/forms">
   <Display>DocumentLibraryForm</Display>
@@ -5966,19 +5988,7 @@
 </FormTemplates>
 </file>
 
-<file path=customXml/item2.xml><?xml version="1.0" encoding="utf-8"?>
-<p:properties xmlns:p="http://schemas.microsoft.com/office/2006/metadata/properties" xmlns:xsi="http://www.w3.org/2001/XMLSchema-instance" xmlns:pc="http://schemas.microsoft.com/office/infopath/2007/PartnerControls">
-  <documentManagement>
-    <_activity xmlns="2ae682cf-43b4-4799-8f5c-c328541a654b" xsi:nil="true"/>
-  </documentManagement>
-</p:properties>
-</file>
-
 <file path=customXml/item3.xml><?xml version="1.0" encoding="utf-8"?>
-<b:Sources xmlns:b="http://schemas.openxmlformats.org/officeDocument/2006/bibliography" xmlns="http://schemas.openxmlformats.org/officeDocument/2006/bibliography" SelectedStyle="\APASixthEditionOfficeOnline.xsl" StyleName="APA" Version="6"/>
-</file>
-
-<file path=customXml/item4.xml><?xml version="1.0" encoding="utf-8"?>
 <ct:contentTypeSchema xmlns:ct="http://schemas.microsoft.com/office/2006/metadata/contentType" xmlns:ma="http://schemas.microsoft.com/office/2006/metadata/properties/metaAttributes" ct:_="" ma:_="" ma:contentTypeName="Documento" ma:contentTypeID="0x0101000E34988EC92BB44CB965BE884D528A2E" ma:contentTypeVersion="10" ma:contentTypeDescription="Crear nuevo documento." ma:contentTypeScope="" ma:versionID="fe916204bf550124ceab91c13ab838fa">
   <xsd:schema xmlns:xsd="http://www.w3.org/2001/XMLSchema" xmlns:xs="http://www.w3.org/2001/XMLSchema" xmlns:p="http://schemas.microsoft.com/office/2006/metadata/properties" xmlns:ns3="2ae682cf-43b4-4799-8f5c-c328541a654b" targetNamespace="http://schemas.microsoft.com/office/2006/metadata/properties" ma:root="true" ma:fieldsID="f10a5d929a28c06bca8cd38144b85fbb" ns3:_="">
     <xsd:import namespace="2ae682cf-43b4-4799-8f5c-c328541a654b"/>
@@ -6158,15 +6168,11 @@
 </ct:contentTypeSchema>
 </file>
 
-<file path=customXml/itemProps1.xml><?xml version="1.0" encoding="utf-8"?>
-<ds:datastoreItem xmlns:ds="http://schemas.openxmlformats.org/officeDocument/2006/customXml" ds:itemID="{F70EFCF9-12BE-45E4-891B-E0B22690095E}">
-  <ds:schemaRefs>
-    <ds:schemaRef ds:uri="http://schemas.microsoft.com/sharepoint/v3/contenttype/forms"/>
-  </ds:schemaRefs>
-</ds:datastoreItem>
+<file path=customXml/item4.xml><?xml version="1.0" encoding="utf-8"?>
+<b:Sources xmlns:b="http://schemas.openxmlformats.org/officeDocument/2006/bibliography" xmlns="http://schemas.openxmlformats.org/officeDocument/2006/bibliography" SelectedStyle="\APASixthEditionOfficeOnline.xsl" StyleName="APA" Version="6"/>
 </file>
 
-<file path=customXml/itemProps2.xml><?xml version="1.0" encoding="utf-8"?>
+<file path=customXml/itemProps1.xml><?xml version="1.0" encoding="utf-8"?>
 <ds:datastoreItem xmlns:ds="http://schemas.openxmlformats.org/officeDocument/2006/customXml" ds:itemID="{5118666D-7868-48FC-BEE0-3DEEDBA9625E}">
   <ds:schemaRefs>
     <ds:schemaRef ds:uri="http://schemas.microsoft.com/office/2006/metadata/properties"/>
@@ -6176,15 +6182,15 @@
 </ds:datastoreItem>
 </file>
 
-<file path=customXml/itemProps3.xml><?xml version="1.0" encoding="utf-8"?>
-<ds:datastoreItem xmlns:ds="http://schemas.openxmlformats.org/officeDocument/2006/customXml" ds:itemID="{83D1A388-ACA2-4834-AD7A-F8A85330AE06}">
+<file path=customXml/itemProps2.xml><?xml version="1.0" encoding="utf-8"?>
+<ds:datastoreItem xmlns:ds="http://schemas.openxmlformats.org/officeDocument/2006/customXml" ds:itemID="{F70EFCF9-12BE-45E4-891B-E0B22690095E}">
   <ds:schemaRefs>
-    <ds:schemaRef ds:uri="http://schemas.openxmlformats.org/officeDocument/2006/bibliography"/>
+    <ds:schemaRef ds:uri="http://schemas.microsoft.com/sharepoint/v3/contenttype/forms"/>
   </ds:schemaRefs>
 </ds:datastoreItem>
 </file>
 
-<file path=customXml/itemProps4.xml><?xml version="1.0" encoding="utf-8"?>
+<file path=customXml/itemProps3.xml><?xml version="1.0" encoding="utf-8"?>
 <ds:datastoreItem xmlns:ds="http://schemas.openxmlformats.org/officeDocument/2006/customXml" ds:itemID="{F957A1A0-0DA5-44B0-ABFB-CE382344150E}">
   <ds:schemaRefs>
     <ds:schemaRef ds:uri="http://schemas.microsoft.com/office/2006/metadata/contentType"/>
@@ -6200,4 +6206,12 @@
     <ds:schemaRef ds:uri="http://schemas.microsoft.com/internal/obd"/>
   </ds:schemaRefs>
 </ds:datastoreItem>
+</file>
+
+<file path=customXml/itemProps4.xml><?xml version="1.0" encoding="utf-8"?>
+<ds:datastoreItem xmlns:ds="http://schemas.openxmlformats.org/officeDocument/2006/customXml" ds:itemID="{83D1A388-ACA2-4834-AD7A-F8A85330AE06}">
+  <ds:schemaRefs>
+    <ds:schemaRef ds:uri="http://schemas.openxmlformats.org/officeDocument/2006/bibliography"/>
+  </ds:schemaRefs>
+</ds:datastoreItem>
 </file>
</xml_diff>

<commit_message>
Actualización del testing report con nuevos datos
</commit_message>
<xml_diff>
--- a/reports/Call 2/Group/D04/Testing report - Group.docx
+++ b/reports/Call 2/Group/D04/Testing report - Group.docx
@@ -271,7 +271,7 @@
     </w:p>
     <w:tbl>
       <w:tblPr>
-        <w:tblW w:w="8625" w:type="dxa"/>
+        <w:tblW w:w="9214" w:type="dxa"/>
         <w:tblInd w:w="-5" w:type="dxa"/>
         <w:tblBorders>
           <w:top w:val="single" w:sz="4" w:space="0" w:color="000000"/>
@@ -287,7 +287,7 @@
       <w:tblGrid>
         <w:gridCol w:w="3510"/>
         <w:gridCol w:w="1735"/>
-        <w:gridCol w:w="3380"/>
+        <w:gridCol w:w="3969"/>
       </w:tblGrid>
       <w:tr>
         <w:trPr>
@@ -295,7 +295,7 @@
         </w:trPr>
         <w:tc>
           <w:tcPr>
-            <w:tcW w:w="8625" w:type="dxa"/>
+            <w:tcW w:w="9214" w:type="dxa"/>
             <w:gridSpan w:val="3"/>
             <w:shd w:val="clear" w:color="auto" w:fill="D9D9D9" w:themeFill="background1" w:themeFillShade="D9"/>
             <w:vAlign w:val="center"/>
@@ -406,7 +406,7 @@
         </w:tc>
         <w:tc>
           <w:tcPr>
-            <w:tcW w:w="3380" w:type="dxa"/>
+            <w:tcW w:w="3969" w:type="dxa"/>
             <w:shd w:val="clear" w:color="auto" w:fill="D9D9D9" w:themeFill="background1" w:themeFillShade="D9"/>
             <w:vAlign w:val="center"/>
           </w:tcPr>
@@ -524,7 +524,7 @@
         </w:tc>
         <w:tc>
           <w:tcPr>
-            <w:tcW w:w="3380" w:type="dxa"/>
+            <w:tcW w:w="3969" w:type="dxa"/>
             <w:vAlign w:val="center"/>
           </w:tcPr>
           <w:p>
@@ -674,7 +674,7 @@
         </w:tc>
         <w:tc>
           <w:tcPr>
-            <w:tcW w:w="3380" w:type="dxa"/>
+            <w:tcW w:w="3969" w:type="dxa"/>
             <w:vAlign w:val="center"/>
           </w:tcPr>
           <w:p>
@@ -2736,35 +2736,7 @@
               <w:rPr>
                 <w:lang w:val="es-ES"/>
               </w:rPr>
-              <w:t xml:space="preserve"> contacto debe seguir el patrón en expresión regular "^\</w:t>
-            </w:r>
-            <w:proofErr w:type="gramStart"/>
-            <w:r>
-              <w:rPr>
-                <w:lang w:val="es-ES"/>
-              </w:rPr>
-              <w:t>+?\d{</w:t>
-            </w:r>
-            <w:proofErr w:type="gramEnd"/>
-            <w:r>
-              <w:rPr>
-                <w:lang w:val="es-ES"/>
-              </w:rPr>
-              <w:t>6,</w:t>
-            </w:r>
-            <w:proofErr w:type="gramStart"/>
-            <w:r>
-              <w:rPr>
-                <w:lang w:val="es-ES"/>
-              </w:rPr>
-              <w:t>15}$</w:t>
-            </w:r>
-            <w:proofErr w:type="gramEnd"/>
-            <w:r>
-              <w:rPr>
-                <w:lang w:val="es-ES"/>
-              </w:rPr>
-              <w:t>"</w:t>
+              <w:t xml:space="preserve"> contacto debe seguir el patrón en expresión regular "^\+?\d{6,15}$"</w:t>
             </w:r>
           </w:p>
         </w:tc>
@@ -3140,35 +3112,7 @@
               <w:rPr>
                 <w:lang w:val="es-ES"/>
               </w:rPr>
-              <w:t xml:space="preserve"> contacto debe seguir el patrón en expresión regular "^\</w:t>
-            </w:r>
-            <w:proofErr w:type="gramStart"/>
-            <w:r>
-              <w:rPr>
-                <w:lang w:val="es-ES"/>
-              </w:rPr>
-              <w:t>+?\d{</w:t>
-            </w:r>
-            <w:proofErr w:type="gramEnd"/>
-            <w:r>
-              <w:rPr>
-                <w:lang w:val="es-ES"/>
-              </w:rPr>
-              <w:t>6,</w:t>
-            </w:r>
-            <w:proofErr w:type="gramStart"/>
-            <w:r>
-              <w:rPr>
-                <w:lang w:val="es-ES"/>
-              </w:rPr>
-              <w:t>15}$</w:t>
-            </w:r>
-            <w:proofErr w:type="gramEnd"/>
-            <w:r>
-              <w:rPr>
-                <w:lang w:val="es-ES"/>
-              </w:rPr>
-              <w:t>"</w:t>
+              <w:t xml:space="preserve"> contacto debe seguir el patrón en expresión regular "^\+?\d{6,15}$"</w:t>
             </w:r>
           </w:p>
         </w:tc>
@@ -3499,15 +3443,19 @@
     </w:p>
     <w:p>
       <w:r>
-        <w:t>Como podemos ver, la cobertura proporcionada por las pruebas es casi perfecta, siendo la menor un 99.2% para el servicio de ‘</w:t>
-      </w:r>
-      <w:proofErr w:type="gramStart"/>
-      <w:r>
-        <w:t>show</w:t>
-      </w:r>
-      <w:proofErr w:type="gramEnd"/>
-      <w:r>
-        <w:t>’.</w:t>
+        <w:t>Como podemos ver, la cobertura proporcionada por las pruebas es casi perfecta, siendo la menor un 9</w:t>
+      </w:r>
+      <w:r>
+        <w:t>8</w:t>
+      </w:r>
+      <w:r>
+        <w:t>.</w:t>
+      </w:r>
+      <w:r>
+        <w:t>3</w:t>
+      </w:r>
+      <w:r>
+        <w:t>% para el servicio de ‘show’.</w:t>
       </w:r>
     </w:p>
     <w:p/>
@@ -3588,10 +3536,10 @@
           <w14:ligatures w14:val="standardContextual"/>
         </w:rPr>
         <w:drawing>
-          <wp:inline distT="0" distB="0" distL="0" distR="0" wp14:anchorId="37E7705C" wp14:editId="44CE428D">
-            <wp:extent cx="5220000" cy="2825827"/>
+          <wp:inline distT="0" distB="0" distL="0" distR="0" wp14:anchorId="37E7705C" wp14:editId="6D8FCBF9">
+            <wp:extent cx="4501608" cy="2825827"/>
             <wp:effectExtent l="0" t="0" r="0" b="0"/>
-            <wp:docPr id="355964603" name="Picture 1" descr="A graph with text on it&#10;&#10;AI-generated content may be incorrect."/>
+            <wp:docPr id="355964603" name="Picture 1"/>
             <wp:cNvGraphicFramePr>
               <a:graphicFrameLocks xmlns:a="http://schemas.openxmlformats.org/drawingml/2006/main" noChangeAspect="1"/>
             </wp:cNvGraphicFramePr>
@@ -3599,11 +3547,245 @@
               <a:graphicData uri="http://schemas.openxmlformats.org/drawingml/2006/picture">
                 <pic:pic xmlns:pic="http://schemas.openxmlformats.org/drawingml/2006/picture">
                   <pic:nvPicPr>
-                    <pic:cNvPr id="355964603" name="Picture 1" descr="A graph with text on it&#10;&#10;AI-generated content may be incorrect."/>
+                    <pic:cNvPr id="355964603" name="Picture 1"/>
                     <pic:cNvPicPr/>
                   </pic:nvPicPr>
                   <pic:blipFill>
-                    <a:blip r:embed="rId13" cstate="print">
+                    <a:blip r:embed="rId13">
+                      <a:extLst>
+                        <a:ext uri="{96DAC541-7B7A-43D3-8B79-37D633B846F1}">
+                          <asvg:svgBlip xmlns:asvg="http://schemas.microsoft.com/office/drawing/2016/SVG/main" r:embed="rId14"/>
+                        </a:ext>
+                      </a:extLst>
+                    </a:blip>
+                    <a:stretch>
+                      <a:fillRect/>
+                    </a:stretch>
+                  </pic:blipFill>
+                  <pic:spPr>
+                    <a:xfrm>
+                      <a:off x="0" y="0"/>
+                      <a:ext cx="4501608" cy="2825827"/>
+                    </a:xfrm>
+                    <a:prstGeom prst="rect">
+                      <a:avLst/>
+                    </a:prstGeom>
+                  </pic:spPr>
+                </pic:pic>
+              </a:graphicData>
+            </a:graphic>
+          </wp:inline>
+        </w:drawing>
+      </w:r>
+    </w:p>
+    <w:p>
+      <w:pPr>
+        <w:pStyle w:val="Caption"/>
+        <w:jc w:val="center"/>
+        <w:rPr>
+          <w:lang w:eastAsia="en-US"/>
+        </w:rPr>
+      </w:pPr>
+      <w:r>
+        <w:t xml:space="preserve">Figura </w:t>
+      </w:r>
+      <w:r>
+        <w:fldChar w:fldCharType="begin"/>
+      </w:r>
+      <w:r>
+        <w:instrText xml:space="preserve"> SEQ Figura \* ARABIC </w:instrText>
+      </w:r>
+      <w:r>
+        <w:fldChar w:fldCharType="separate"/>
+      </w:r>
+      <w:r>
+        <w:rPr>
+          <w:noProof/>
+        </w:rPr>
+        <w:t>1</w:t>
+      </w:r>
+      <w:r>
+        <w:fldChar w:fldCharType="end"/>
+      </w:r>
+      <w:r>
+        <w:t>. Prueba 1</w:t>
+      </w:r>
+    </w:p>
+    <w:p>
+      <w:pPr>
+        <w:keepNext/>
+        <w:jc w:val="center"/>
+      </w:pPr>
+      <w:r>
+        <w:rPr>
+          <w:noProof/>
+          <w:lang w:eastAsia="en-US"/>
+          <w14:ligatures w14:val="standardContextual"/>
+        </w:rPr>
+        <w:lastRenderedPageBreak/>
+        <w:drawing>
+          <wp:inline distT="0" distB="0" distL="0" distR="0" wp14:anchorId="5A484E94" wp14:editId="16522C52">
+            <wp:extent cx="4537107" cy="2873231"/>
+            <wp:effectExtent l="0" t="0" r="0" b="3810"/>
+            <wp:docPr id="15120620" name="Picture 2"/>
+            <wp:cNvGraphicFramePr>
+              <a:graphicFrameLocks xmlns:a="http://schemas.openxmlformats.org/drawingml/2006/main" noChangeAspect="1"/>
+            </wp:cNvGraphicFramePr>
+            <a:graphic xmlns:a="http://schemas.openxmlformats.org/drawingml/2006/main">
+              <a:graphicData uri="http://schemas.openxmlformats.org/drawingml/2006/picture">
+                <pic:pic xmlns:pic="http://schemas.openxmlformats.org/drawingml/2006/picture">
+                  <pic:nvPicPr>
+                    <pic:cNvPr id="15120620" name="Picture 2"/>
+                    <pic:cNvPicPr/>
+                  </pic:nvPicPr>
+                  <pic:blipFill>
+                    <a:blip r:embed="rId15">
+                      <a:extLst>
+                        <a:ext uri="{96DAC541-7B7A-43D3-8B79-37D633B846F1}">
+                          <asvg:svgBlip xmlns:asvg="http://schemas.microsoft.com/office/drawing/2016/SVG/main" r:embed="rId16"/>
+                        </a:ext>
+                      </a:extLst>
+                    </a:blip>
+                    <a:stretch>
+                      <a:fillRect/>
+                    </a:stretch>
+                  </pic:blipFill>
+                  <pic:spPr>
+                    <a:xfrm>
+                      <a:off x="0" y="0"/>
+                      <a:ext cx="4537107" cy="2873231"/>
+                    </a:xfrm>
+                    <a:prstGeom prst="rect">
+                      <a:avLst/>
+                    </a:prstGeom>
+                  </pic:spPr>
+                </pic:pic>
+              </a:graphicData>
+            </a:graphic>
+          </wp:inline>
+        </w:drawing>
+      </w:r>
+    </w:p>
+    <w:p>
+      <w:pPr>
+        <w:pStyle w:val="Caption"/>
+        <w:jc w:val="center"/>
+        <w:rPr>
+          <w:lang w:eastAsia="en-US"/>
+        </w:rPr>
+      </w:pPr>
+      <w:r>
+        <w:t xml:space="preserve">Figura </w:t>
+      </w:r>
+      <w:r>
+        <w:fldChar w:fldCharType="begin"/>
+      </w:r>
+      <w:r>
+        <w:instrText xml:space="preserve"> SEQ Figura \* ARABIC </w:instrText>
+      </w:r>
+      <w:r>
+        <w:fldChar w:fldCharType="separate"/>
+      </w:r>
+      <w:r>
+        <w:rPr>
+          <w:noProof/>
+        </w:rPr>
+        <w:t>2</w:t>
+      </w:r>
+      <w:r>
+        <w:fldChar w:fldCharType="end"/>
+      </w:r>
+      <w:r>
+        <w:t>. Prueba 2</w:t>
+      </w:r>
+    </w:p>
+    <w:p>
+      <w:pPr>
+        <w:rPr>
+          <w:lang w:eastAsia="en-US"/>
+        </w:rPr>
+      </w:pPr>
+      <w:r>
+        <w:rPr>
+          <w:lang w:eastAsia="en-US"/>
+        </w:rPr>
+        <w:t xml:space="preserve">Podemos ver </w:t>
+      </w:r>
+      <w:r>
+        <w:rPr>
+          <w:lang w:eastAsia="en-US"/>
+        </w:rPr>
+        <w:t>que,</w:t>
+      </w:r>
+      <w:r>
+        <w:rPr>
+          <w:lang w:eastAsia="en-US"/>
+        </w:rPr>
+        <w:t xml:space="preserve"> aunque la mayoría de los casos de prueba se mantienen constantes, el caso de actualización decrece de unos </w:t>
+      </w:r>
+      <w:r>
+        <w:rPr>
+          <w:lang w:eastAsia="en-US"/>
+        </w:rPr>
+        <w:t>57</w:t>
+      </w:r>
+      <w:r>
+        <w:rPr>
+          <w:lang w:eastAsia="en-US"/>
+        </w:rPr>
+        <w:t xml:space="preserve">.5 </w:t>
+      </w:r>
+      <w:r>
+        <w:rPr>
+          <w:lang w:eastAsia="en-US"/>
+        </w:rPr>
+        <w:t xml:space="preserve">(aproximado) </w:t>
+      </w:r>
+      <w:r>
+        <w:rPr>
+          <w:lang w:eastAsia="en-US"/>
+        </w:rPr>
+        <w:t xml:space="preserve">hasta unos </w:t>
+      </w:r>
+      <w:r>
+        <w:rPr>
+          <w:lang w:eastAsia="en-US"/>
+        </w:rPr>
+        <w:t>40</w:t>
+      </w:r>
+      <w:r>
+        <w:rPr>
+          <w:lang w:eastAsia="en-US"/>
+        </w:rPr>
+        <w:t>. Sin embargo, para ver una comparación más exacta estudiaremos el nivel de significancia y el valor crítico de z.</w:t>
+      </w:r>
+    </w:p>
+    <w:p>
+      <w:pPr>
+        <w:keepNext/>
+        <w:jc w:val="center"/>
+      </w:pPr>
+      <w:r>
+        <w:rPr>
+          <w:noProof/>
+        </w:rPr>
+        <w:drawing>
+          <wp:inline distT="0" distB="0" distL="0" distR="0" wp14:anchorId="4C150A13" wp14:editId="0E231B97">
+            <wp:extent cx="4504497" cy="2015710"/>
+            <wp:effectExtent l="0" t="0" r="0" b="3810"/>
+            <wp:docPr id="2061905347" name="Picture 1"/>
+            <wp:cNvGraphicFramePr>
+              <a:graphicFrameLocks xmlns:a="http://schemas.openxmlformats.org/drawingml/2006/main" noChangeAspect="1"/>
+            </wp:cNvGraphicFramePr>
+            <a:graphic xmlns:a="http://schemas.openxmlformats.org/drawingml/2006/main">
+              <a:graphicData uri="http://schemas.openxmlformats.org/drawingml/2006/picture">
+                <pic:pic xmlns:pic="http://schemas.openxmlformats.org/drawingml/2006/picture">
+                  <pic:nvPicPr>
+                    <pic:cNvPr id="2061905347" name="Picture 1"/>
+                    <pic:cNvPicPr/>
+                  </pic:nvPicPr>
+                  <pic:blipFill>
+                    <a:blip r:embed="rId17">
                       <a:extLst>
                         <a:ext uri="{28A0092B-C50C-407E-A947-70E740481C1C}">
                           <a14:useLocalDpi xmlns:a14="http://schemas.microsoft.com/office/drawing/2010/main" val="0"/>
@@ -3617,7 +3799,7 @@
                   <pic:spPr>
                     <a:xfrm>
                       <a:off x="0" y="0"/>
-                      <a:ext cx="5220000" cy="2825827"/>
+                      <a:ext cx="4504497" cy="2015710"/>
                     </a:xfrm>
                     <a:prstGeom prst="rect">
                       <a:avLst/>
@@ -3654,197 +3836,6 @@
         <w:rPr>
           <w:noProof/>
         </w:rPr>
-        <w:t>1</w:t>
-      </w:r>
-      <w:r>
-        <w:fldChar w:fldCharType="end"/>
-      </w:r>
-      <w:r>
-        <w:t>. Prueba 1</w:t>
-      </w:r>
-    </w:p>
-    <w:p>
-      <w:pPr>
-        <w:keepNext/>
-        <w:jc w:val="center"/>
-      </w:pPr>
-      <w:r>
-        <w:rPr>
-          <w:noProof/>
-          <w:lang w:eastAsia="en-US"/>
-          <w14:ligatures w14:val="standardContextual"/>
-        </w:rPr>
-        <w:lastRenderedPageBreak/>
-        <w:drawing>
-          <wp:inline distT="0" distB="0" distL="0" distR="0" wp14:anchorId="5A484E94" wp14:editId="22FB640E">
-            <wp:extent cx="5220000" cy="2873231"/>
-            <wp:effectExtent l="0" t="0" r="0" b="3810"/>
-            <wp:docPr id="15120620" name="Picture 2" descr="A graph with blue bars&#10;&#10;AI-generated content may be incorrect."/>
-            <wp:cNvGraphicFramePr>
-              <a:graphicFrameLocks xmlns:a="http://schemas.openxmlformats.org/drawingml/2006/main" noChangeAspect="1"/>
-            </wp:cNvGraphicFramePr>
-            <a:graphic xmlns:a="http://schemas.openxmlformats.org/drawingml/2006/main">
-              <a:graphicData uri="http://schemas.openxmlformats.org/drawingml/2006/picture">
-                <pic:pic xmlns:pic="http://schemas.openxmlformats.org/drawingml/2006/picture">
-                  <pic:nvPicPr>
-                    <pic:cNvPr id="15120620" name="Picture 2" descr="A graph with blue bars&#10;&#10;AI-generated content may be incorrect."/>
-                    <pic:cNvPicPr/>
-                  </pic:nvPicPr>
-                  <pic:blipFill>
-                    <a:blip r:embed="rId14" cstate="print">
-                      <a:extLst>
-                        <a:ext uri="{28A0092B-C50C-407E-A947-70E740481C1C}">
-                          <a14:useLocalDpi xmlns:a14="http://schemas.microsoft.com/office/drawing/2010/main" val="0"/>
-                        </a:ext>
-                      </a:extLst>
-                    </a:blip>
-                    <a:stretch>
-                      <a:fillRect/>
-                    </a:stretch>
-                  </pic:blipFill>
-                  <pic:spPr>
-                    <a:xfrm>
-                      <a:off x="0" y="0"/>
-                      <a:ext cx="5220000" cy="2873231"/>
-                    </a:xfrm>
-                    <a:prstGeom prst="rect">
-                      <a:avLst/>
-                    </a:prstGeom>
-                  </pic:spPr>
-                </pic:pic>
-              </a:graphicData>
-            </a:graphic>
-          </wp:inline>
-        </w:drawing>
-      </w:r>
-    </w:p>
-    <w:p>
-      <w:pPr>
-        <w:pStyle w:val="Caption"/>
-        <w:jc w:val="center"/>
-        <w:rPr>
-          <w:lang w:eastAsia="en-US"/>
-        </w:rPr>
-      </w:pPr>
-      <w:r>
-        <w:t xml:space="preserve">Figura </w:t>
-      </w:r>
-      <w:r>
-        <w:fldChar w:fldCharType="begin"/>
-      </w:r>
-      <w:r>
-        <w:instrText xml:space="preserve"> SEQ Figura \* ARABIC </w:instrText>
-      </w:r>
-      <w:r>
-        <w:fldChar w:fldCharType="separate"/>
-      </w:r>
-      <w:r>
-        <w:rPr>
-          <w:noProof/>
-        </w:rPr>
-        <w:t>2</w:t>
-      </w:r>
-      <w:r>
-        <w:fldChar w:fldCharType="end"/>
-      </w:r>
-      <w:r>
-        <w:t>. Prueba 2</w:t>
-      </w:r>
-    </w:p>
-    <w:p>
-      <w:pPr>
-        <w:rPr>
-          <w:lang w:eastAsia="en-US"/>
-        </w:rPr>
-      </w:pPr>
-      <w:r>
-        <w:rPr>
-          <w:lang w:eastAsia="en-US"/>
-        </w:rPr>
-        <w:t xml:space="preserve">Podemos ver </w:t>
-      </w:r>
-      <w:r>
-        <w:rPr>
-          <w:lang w:eastAsia="en-US"/>
-        </w:rPr>
-        <w:t>que,</w:t>
-      </w:r>
-      <w:r>
-        <w:rPr>
-          <w:lang w:eastAsia="en-US"/>
-        </w:rPr>
-        <w:t xml:space="preserve"> aunque la mayoría de los casos de prueba se mantienen constantes, el caso de actualización decrece de unos 32.5 hasta unos 18. Sin embargo, para ver una comparación más exacta estudiaremos el nivel de significancia y el valor crítico de z.</w:t>
-      </w:r>
-    </w:p>
-    <w:p>
-      <w:pPr>
-        <w:keepNext/>
-      </w:pPr>
-      <w:r>
-        <w:rPr>
-          <w:noProof/>
-        </w:rPr>
-        <w:drawing>
-          <wp:inline distT="0" distB="0" distL="0" distR="0" wp14:anchorId="4C150A13" wp14:editId="1D56A08D">
-            <wp:extent cx="5943600" cy="2028190"/>
-            <wp:effectExtent l="0" t="0" r="0" b="0"/>
-            <wp:docPr id="2061905347" name="Picture 1" descr="A table with numbers and a few black text&#10;&#10;AI-generated content may be incorrect."/>
-            <wp:cNvGraphicFramePr>
-              <a:graphicFrameLocks xmlns:a="http://schemas.openxmlformats.org/drawingml/2006/main" noChangeAspect="1"/>
-            </wp:cNvGraphicFramePr>
-            <a:graphic xmlns:a="http://schemas.openxmlformats.org/drawingml/2006/main">
-              <a:graphicData uri="http://schemas.openxmlformats.org/drawingml/2006/picture">
-                <pic:pic xmlns:pic="http://schemas.openxmlformats.org/drawingml/2006/picture">
-                  <pic:nvPicPr>
-                    <pic:cNvPr id="2061905347" name="Picture 1" descr="A table with numbers and a few black text&#10;&#10;AI-generated content may be incorrect."/>
-                    <pic:cNvPicPr/>
-                  </pic:nvPicPr>
-                  <pic:blipFill>
-                    <a:blip r:embed="rId15"/>
-                    <a:stretch>
-                      <a:fillRect/>
-                    </a:stretch>
-                  </pic:blipFill>
-                  <pic:spPr>
-                    <a:xfrm>
-                      <a:off x="0" y="0"/>
-                      <a:ext cx="5943600" cy="2028190"/>
-                    </a:xfrm>
-                    <a:prstGeom prst="rect">
-                      <a:avLst/>
-                    </a:prstGeom>
-                  </pic:spPr>
-                </pic:pic>
-              </a:graphicData>
-            </a:graphic>
-          </wp:inline>
-        </w:drawing>
-      </w:r>
-    </w:p>
-    <w:p>
-      <w:pPr>
-        <w:pStyle w:val="Caption"/>
-        <w:jc w:val="center"/>
-        <w:rPr>
-          <w:lang w:eastAsia="en-US"/>
-        </w:rPr>
-      </w:pPr>
-      <w:r>
-        <w:t xml:space="preserve">Figura </w:t>
-      </w:r>
-      <w:r>
-        <w:fldChar w:fldCharType="begin"/>
-      </w:r>
-      <w:r>
-        <w:instrText xml:space="preserve"> SEQ Figura \* ARABIC </w:instrText>
-      </w:r>
-      <w:r>
-        <w:fldChar w:fldCharType="separate"/>
-      </w:r>
-      <w:r>
-        <w:rPr>
-          <w:noProof/>
-        </w:rPr>
         <w:t>3</w:t>
       </w:r>
       <w:r>
@@ -3872,13 +3863,7 @@
           <w:bCs/>
           <w:lang w:eastAsia="en-US"/>
         </w:rPr>
-        <w:t>0.0000981</w:t>
-      </w:r>
-      <w:r>
-        <w:rPr>
-          <w:lang w:eastAsia="en-US"/>
-        </w:rPr>
-        <w:t xml:space="preserve"> para un nivel de significancia α de </w:t>
+        <w:t>0.0</w:t>
       </w:r>
       <w:r>
         <w:rPr>
@@ -3886,27 +3871,67 @@
           <w:bCs/>
           <w:lang w:eastAsia="en-US"/>
         </w:rPr>
-        <w:t>0.95</w:t>
+        <w:t>51950648</w:t>
       </w:r>
       <w:r>
         <w:rPr>
           <w:lang w:eastAsia="en-US"/>
         </w:rPr>
-        <w:t>. Siguiendo la metodología estudiada en clase, al encontrarse este valor de z en el intervalo [</w:t>
-      </w:r>
-      <w:proofErr w:type="gramStart"/>
-      <w:r>
-        <w:rPr>
+        <w:t xml:space="preserve"> para un nivel de significancia α de </w:t>
+      </w:r>
+      <w:r>
+        <w:rPr>
+          <w:b/>
+          <w:bCs/>
           <w:lang w:eastAsia="en-US"/>
         </w:rPr>
-        <w:t>0,α</w:t>
-      </w:r>
-      <w:proofErr w:type="gramEnd"/>
-      <w:r>
-        <w:rPr>
+        <w:t>0.</w:t>
+      </w:r>
+      <w:r>
+        <w:rPr>
+          <w:b/>
+          <w:bCs/>
           <w:lang w:eastAsia="en-US"/>
         </w:rPr>
-        <w:t>) y no en el (α,1], encontramos que ha habido una mejora muy significativa de la primera ejecución a la segunda ya que este valor crítico de z se encuentra muy cercano de 0.</w:t>
+        <w:t>9</w:t>
+      </w:r>
+      <w:r>
+        <w:rPr>
+          <w:b/>
+          <w:bCs/>
+          <w:lang w:eastAsia="en-US"/>
+        </w:rPr>
+        <w:t>5</w:t>
+      </w:r>
+      <w:r>
+        <w:rPr>
+          <w:lang w:eastAsia="en-US"/>
+        </w:rPr>
+        <w:t xml:space="preserve">. Siguiendo la metodología estudiada en clase, al encontrarse este valor de z </w:t>
+      </w:r>
+      <w:r>
+        <w:rPr>
+          <w:lang w:eastAsia="en-US"/>
+        </w:rPr>
+        <w:t xml:space="preserve">es tan cercano a </w:t>
+      </w:r>
+      <w:r>
+        <w:rPr>
+          <w:lang w:eastAsia="en-US"/>
+        </w:rPr>
+        <w:t>α</w:t>
+      </w:r>
+      <w:r>
+        <w:rPr>
+          <w:lang w:eastAsia="en-US"/>
+        </w:rPr>
+        <w:t xml:space="preserve"> no podemos decir que haya habido una mejora significativa</w:t>
+      </w:r>
+      <w:r>
+        <w:rPr>
+          <w:lang w:eastAsia="en-US"/>
+        </w:rPr>
+        <w:t>.</w:t>
       </w:r>
     </w:p>
     <w:p>
@@ -5972,14 +5997,6 @@
 </file>
 
 <file path=customXml/item1.xml><?xml version="1.0" encoding="utf-8"?>
-<p:properties xmlns:p="http://schemas.microsoft.com/office/2006/metadata/properties" xmlns:xsi="http://www.w3.org/2001/XMLSchema-instance" xmlns:pc="http://schemas.microsoft.com/office/infopath/2007/PartnerControls">
-  <documentManagement>
-    <_activity xmlns="2ae682cf-43b4-4799-8f5c-c328541a654b" xsi:nil="true"/>
-  </documentManagement>
-</p:properties>
-</file>
-
-<file path=customXml/item2.xml><?xml version="1.0" encoding="utf-8"?>
 <?mso-contentType ?>
 <FormTemplates xmlns="http://schemas.microsoft.com/sharepoint/v3/contenttype/forms">
   <Display>DocumentLibraryForm</Display>
@@ -5988,7 +6005,19 @@
 </FormTemplates>
 </file>
 
+<file path=customXml/item2.xml><?xml version="1.0" encoding="utf-8"?>
+<p:properties xmlns:p="http://schemas.microsoft.com/office/2006/metadata/properties" xmlns:xsi="http://www.w3.org/2001/XMLSchema-instance" xmlns:pc="http://schemas.microsoft.com/office/infopath/2007/PartnerControls">
+  <documentManagement>
+    <_activity xmlns="2ae682cf-43b4-4799-8f5c-c328541a654b" xsi:nil="true"/>
+  </documentManagement>
+</p:properties>
+</file>
+
 <file path=customXml/item3.xml><?xml version="1.0" encoding="utf-8"?>
+<b:Sources xmlns:b="http://schemas.openxmlformats.org/officeDocument/2006/bibliography" xmlns="http://schemas.openxmlformats.org/officeDocument/2006/bibliography" SelectedStyle="\APASixthEditionOfficeOnline.xsl" StyleName="APA" Version="6"/>
+</file>
+
+<file path=customXml/item4.xml><?xml version="1.0" encoding="utf-8"?>
 <ct:contentTypeSchema xmlns:ct="http://schemas.microsoft.com/office/2006/metadata/contentType" xmlns:ma="http://schemas.microsoft.com/office/2006/metadata/properties/metaAttributes" ct:_="" ma:_="" ma:contentTypeName="Documento" ma:contentTypeID="0x0101000E34988EC92BB44CB965BE884D528A2E" ma:contentTypeVersion="10" ma:contentTypeDescription="Crear nuevo documento." ma:contentTypeScope="" ma:versionID="fe916204bf550124ceab91c13ab838fa">
   <xsd:schema xmlns:xsd="http://www.w3.org/2001/XMLSchema" xmlns:xs="http://www.w3.org/2001/XMLSchema" xmlns:p="http://schemas.microsoft.com/office/2006/metadata/properties" xmlns:ns3="2ae682cf-43b4-4799-8f5c-c328541a654b" targetNamespace="http://schemas.microsoft.com/office/2006/metadata/properties" ma:root="true" ma:fieldsID="f10a5d929a28c06bca8cd38144b85fbb" ns3:_="">
     <xsd:import namespace="2ae682cf-43b4-4799-8f5c-c328541a654b"/>
@@ -6168,11 +6197,15 @@
 </ct:contentTypeSchema>
 </file>
 
-<file path=customXml/item4.xml><?xml version="1.0" encoding="utf-8"?>
-<b:Sources xmlns:b="http://schemas.openxmlformats.org/officeDocument/2006/bibliography" xmlns="http://schemas.openxmlformats.org/officeDocument/2006/bibliography" SelectedStyle="\APASixthEditionOfficeOnline.xsl" StyleName="APA" Version="6"/>
+<file path=customXml/itemProps1.xml><?xml version="1.0" encoding="utf-8"?>
+<ds:datastoreItem xmlns:ds="http://schemas.openxmlformats.org/officeDocument/2006/customXml" ds:itemID="{F70EFCF9-12BE-45E4-891B-E0B22690095E}">
+  <ds:schemaRefs>
+    <ds:schemaRef ds:uri="http://schemas.microsoft.com/sharepoint/v3/contenttype/forms"/>
+  </ds:schemaRefs>
+</ds:datastoreItem>
 </file>
 
-<file path=customXml/itemProps1.xml><?xml version="1.0" encoding="utf-8"?>
+<file path=customXml/itemProps2.xml><?xml version="1.0" encoding="utf-8"?>
 <ds:datastoreItem xmlns:ds="http://schemas.openxmlformats.org/officeDocument/2006/customXml" ds:itemID="{5118666D-7868-48FC-BEE0-3DEEDBA9625E}">
   <ds:schemaRefs>
     <ds:schemaRef ds:uri="http://schemas.microsoft.com/office/2006/metadata/properties"/>
@@ -6182,15 +6215,15 @@
 </ds:datastoreItem>
 </file>
 
-<file path=customXml/itemProps2.xml><?xml version="1.0" encoding="utf-8"?>
-<ds:datastoreItem xmlns:ds="http://schemas.openxmlformats.org/officeDocument/2006/customXml" ds:itemID="{F70EFCF9-12BE-45E4-891B-E0B22690095E}">
+<file path=customXml/itemProps3.xml><?xml version="1.0" encoding="utf-8"?>
+<ds:datastoreItem xmlns:ds="http://schemas.openxmlformats.org/officeDocument/2006/customXml" ds:itemID="{83D1A388-ACA2-4834-AD7A-F8A85330AE06}">
   <ds:schemaRefs>
-    <ds:schemaRef ds:uri="http://schemas.microsoft.com/sharepoint/v3/contenttype/forms"/>
+    <ds:schemaRef ds:uri="http://schemas.openxmlformats.org/officeDocument/2006/bibliography"/>
   </ds:schemaRefs>
 </ds:datastoreItem>
 </file>
 
-<file path=customXml/itemProps3.xml><?xml version="1.0" encoding="utf-8"?>
+<file path=customXml/itemProps4.xml><?xml version="1.0" encoding="utf-8"?>
 <ds:datastoreItem xmlns:ds="http://schemas.openxmlformats.org/officeDocument/2006/customXml" ds:itemID="{F957A1A0-0DA5-44B0-ABFB-CE382344150E}">
   <ds:schemaRefs>
     <ds:schemaRef ds:uri="http://schemas.microsoft.com/office/2006/metadata/contentType"/>
@@ -6206,12 +6239,4 @@
     <ds:schemaRef ds:uri="http://schemas.microsoft.com/internal/obd"/>
   </ds:schemaRefs>
 </ds:datastoreItem>
-</file>
-
-<file path=customXml/itemProps4.xml><?xml version="1.0" encoding="utf-8"?>
-<ds:datastoreItem xmlns:ds="http://schemas.openxmlformats.org/officeDocument/2006/customXml" ds:itemID="{83D1A388-ACA2-4834-AD7A-F8A85330AE06}">
-  <ds:schemaRefs>
-    <ds:schemaRef ds:uri="http://schemas.openxmlformats.org/officeDocument/2006/bibliography"/>
-  </ds:schemaRefs>
-</ds:datastoreItem>
 </file>
</xml_diff>

<commit_message>
cambios minimos en reports
</commit_message>
<xml_diff>
--- a/reports/Call 2/Group/D04/Testing report - Group.docx
+++ b/reports/Call 2/Group/D04/Testing report - Group.docx
@@ -271,6 +271,174 @@
     </w:p>
     <w:tbl>
       <w:tblPr>
+        <w:tblpPr w:leftFromText="141" w:rightFromText="141" w:vertAnchor="text" w:tblpX="2444" w:tblpY="278"/>
+        <w:tblW w:w="3614" w:type="dxa"/>
+        <w:tblBorders>
+          <w:top w:val="single" w:sz="4" w:space="0" w:color="000000"/>
+          <w:left w:val="single" w:sz="4" w:space="0" w:color="000000"/>
+          <w:bottom w:val="single" w:sz="4" w:space="0" w:color="000000"/>
+          <w:right w:val="single" w:sz="4" w:space="0" w:color="000000"/>
+          <w:insideH w:val="single" w:sz="4" w:space="0" w:color="000000"/>
+          <w:insideV w:val="single" w:sz="4" w:space="0" w:color="000000"/>
+        </w:tblBorders>
+        <w:tblLayout w:type="fixed"/>
+        <w:tblLook w:val="0400" w:firstRow="0" w:lastRow="0" w:firstColumn="0" w:lastColumn="0" w:noHBand="0" w:noVBand="1"/>
+      </w:tblPr>
+      <w:tblGrid>
+        <w:gridCol w:w="1982"/>
+        <w:gridCol w:w="1632"/>
+      </w:tblGrid>
+      <w:tr>
+        <w:tc>
+          <w:tcPr>
+            <w:tcW w:w="1982" w:type="dxa"/>
+            <w:shd w:val="clear" w:color="auto" w:fill="D9D9D9"/>
+          </w:tcPr>
+          <w:p>
+            <w:pPr>
+              <w:jc w:val="center"/>
+              <w:rPr>
+                <w:rFonts w:ascii="Arial Narrow" w:eastAsia="Arial Narrow" w:hAnsi="Arial Narrow" w:cs="Arial Narrow"/>
+                <w:sz w:val="32"/>
+                <w:szCs w:val="32"/>
+              </w:rPr>
+            </w:pPr>
+            <w:r>
+              <w:rPr>
+                <w:rFonts w:ascii="Arial Narrow" w:eastAsia="Arial Narrow" w:hAnsi="Arial Narrow" w:cs="Arial Narrow"/>
+                <w:b/>
+                <w:sz w:val="32"/>
+                <w:szCs w:val="32"/>
+              </w:rPr>
+              <w:t>Fecha</w:t>
+            </w:r>
+          </w:p>
+        </w:tc>
+        <w:tc>
+          <w:tcPr>
+            <w:tcW w:w="1632" w:type="dxa"/>
+            <w:shd w:val="clear" w:color="auto" w:fill="D9D9D9"/>
+          </w:tcPr>
+          <w:p>
+            <w:pPr>
+              <w:jc w:val="center"/>
+              <w:rPr>
+                <w:rFonts w:ascii="Arial Narrow" w:eastAsia="Arial Narrow" w:hAnsi="Arial Narrow" w:cs="Arial Narrow"/>
+                <w:sz w:val="32"/>
+                <w:szCs w:val="32"/>
+              </w:rPr>
+            </w:pPr>
+            <w:r>
+              <w:rPr>
+                <w:rFonts w:ascii="Arial Narrow" w:eastAsia="Arial Narrow" w:hAnsi="Arial Narrow" w:cs="Arial Narrow"/>
+                <w:b/>
+                <w:sz w:val="32"/>
+                <w:szCs w:val="32"/>
+              </w:rPr>
+              <w:t>Versión</w:t>
+            </w:r>
+          </w:p>
+        </w:tc>
+      </w:tr>
+      <w:tr>
+        <w:tc>
+          <w:tcPr>
+            <w:tcW w:w="1982" w:type="dxa"/>
+          </w:tcPr>
+          <w:p>
+            <w:pPr>
+              <w:jc w:val="center"/>
+              <w:rPr>
+                <w:rFonts w:ascii="Arial Narrow" w:eastAsia="Arial Narrow" w:hAnsi="Arial Narrow" w:cs="Arial Narrow"/>
+                <w:sz w:val="32"/>
+                <w:szCs w:val="32"/>
+              </w:rPr>
+            </w:pPr>
+            <w:r>
+              <w:rPr>
+                <w:rFonts w:ascii="Arial Narrow" w:eastAsia="Arial Narrow" w:hAnsi="Arial Narrow" w:cs="Arial Narrow"/>
+                <w:sz w:val="32"/>
+                <w:szCs w:val="32"/>
+              </w:rPr>
+              <w:t>03/07/2025</w:t>
+            </w:r>
+          </w:p>
+        </w:tc>
+        <w:tc>
+          <w:tcPr>
+            <w:tcW w:w="1632" w:type="dxa"/>
+          </w:tcPr>
+          <w:p>
+            <w:pPr>
+              <w:jc w:val="center"/>
+              <w:rPr>
+                <w:rFonts w:ascii="Arial Narrow" w:eastAsia="Arial Narrow" w:hAnsi="Arial Narrow" w:cs="Arial Narrow"/>
+                <w:sz w:val="32"/>
+                <w:szCs w:val="32"/>
+              </w:rPr>
+            </w:pPr>
+            <w:r>
+              <w:rPr>
+                <w:rFonts w:ascii="Arial Narrow" w:eastAsia="Arial Narrow" w:hAnsi="Arial Narrow" w:cs="Arial Narrow"/>
+                <w:sz w:val="32"/>
+                <w:szCs w:val="32"/>
+              </w:rPr>
+              <w:t>V2.0.0</w:t>
+            </w:r>
+          </w:p>
+        </w:tc>
+      </w:tr>
+    </w:tbl>
+    <w:p>
+      <w:pPr>
+        <w:pStyle w:val="Normal1"/>
+        <w:tabs>
+          <w:tab w:val="left" w:pos="5103"/>
+        </w:tabs>
+        <w:ind w:firstLine="0"/>
+        <w:jc w:val="center"/>
+        <w:rPr>
+          <w:rFonts w:asciiTheme="majorHAnsi" w:eastAsia="Arial Narrow" w:hAnsiTheme="majorHAnsi" w:cs="Arial Narrow"/>
+          <w:noProof/>
+          <w:sz w:val="28"/>
+          <w:szCs w:val="28"/>
+        </w:rPr>
+      </w:pPr>
+    </w:p>
+    <w:p>
+      <w:pPr>
+        <w:pStyle w:val="Normal1"/>
+        <w:tabs>
+          <w:tab w:val="left" w:pos="5103"/>
+        </w:tabs>
+        <w:ind w:firstLine="0"/>
+        <w:jc w:val="center"/>
+        <w:rPr>
+          <w:rFonts w:asciiTheme="majorHAnsi" w:eastAsia="Arial Narrow" w:hAnsiTheme="majorHAnsi" w:cs="Arial Narrow"/>
+          <w:noProof/>
+          <w:sz w:val="28"/>
+          <w:szCs w:val="28"/>
+        </w:rPr>
+      </w:pPr>
+    </w:p>
+    <w:p>
+      <w:pPr>
+        <w:pStyle w:val="Normal1"/>
+        <w:tabs>
+          <w:tab w:val="left" w:pos="5103"/>
+        </w:tabs>
+        <w:ind w:firstLine="0"/>
+        <w:jc w:val="center"/>
+        <w:rPr>
+          <w:rFonts w:asciiTheme="majorHAnsi" w:eastAsia="Arial Narrow" w:hAnsiTheme="majorHAnsi" w:cs="Arial Narrow"/>
+          <w:noProof/>
+          <w:sz w:val="28"/>
+          <w:szCs w:val="28"/>
+        </w:rPr>
+      </w:pPr>
+    </w:p>
+    <w:tbl>
+      <w:tblPr>
         <w:tblW w:w="9214" w:type="dxa"/>
         <w:tblInd w:w="-5" w:type="dxa"/>
         <w:tblBorders>
@@ -742,6 +910,7 @@
                 <w:rFonts w:asciiTheme="minorHAnsi" w:eastAsia="Arial Narrow" w:hAnsiTheme="minorHAnsi"/>
                 <w:noProof/>
               </w:rPr>
+              <w:lastRenderedPageBreak/>
               <w:t>Persona encargada de realizar pruebas sobre el código</w:t>
             </w:r>
           </w:p>
@@ -761,12 +930,13 @@
           <w:rFonts w:asciiTheme="majorHAnsi" w:hAnsiTheme="majorHAnsi"/>
           <w:noProof/>
         </w:rPr>
+        <w:lastRenderedPageBreak/>
         <w:br w:type="page"/>
       </w:r>
     </w:p>
     <w:p>
       <w:pPr>
-        <w:pStyle w:val="Heading1"/>
+        <w:pStyle w:val="Ttulo1"/>
         <w:rPr>
           <w:rFonts w:eastAsia="Arial Narrow"/>
           <w:noProof/>
@@ -958,7 +1128,19 @@
               <w:rPr>
                 <w:noProof/>
               </w:rPr>
-              <w:t>02/07/2025</w:t>
+              <w:t>0</w:t>
+            </w:r>
+            <w:r>
+              <w:rPr>
+                <w:noProof/>
+              </w:rPr>
+              <w:t>3</w:t>
+            </w:r>
+            <w:r>
+              <w:rPr>
+                <w:noProof/>
+              </w:rPr>
+              <w:t>/07/2025</w:t>
             </w:r>
           </w:p>
         </w:tc>
@@ -1011,6 +1193,34 @@
           <w:noProof/>
         </w:rPr>
       </w:pPr>
+    </w:p>
+    <w:p>
+      <w:pPr>
+        <w:rPr>
+          <w:rFonts w:ascii="Roboto" w:eastAsia="Roboto" w:hAnsi="Roboto" w:cs="Roboto"/>
+          <w:color w:val="000000" w:themeColor="text1"/>
+          <w:sz w:val="28"/>
+          <w:szCs w:val="28"/>
+          <w:u w:val="single"/>
+        </w:rPr>
+      </w:pPr>
+      <w:r>
+        <w:rPr>
+          <w:rFonts w:ascii="Roboto" w:eastAsia="Roboto" w:hAnsi="Roboto" w:cs="Roboto"/>
+          <w:color w:val="000000" w:themeColor="text1"/>
+          <w:sz w:val="28"/>
+          <w:szCs w:val="28"/>
+        </w:rPr>
+        <w:t xml:space="preserve">Repositorio: </w:t>
+      </w:r>
+      <w:hyperlink r:id="rId12" w:history="1">
+        <w:r>
+          <w:rPr>
+            <w:rStyle w:val="Hipervnculo"/>
+          </w:rPr>
+          <w:t>https://github.com/Manuelgithuv/Acme-ANS-C2</w:t>
+        </w:r>
+      </w:hyperlink>
     </w:p>
     <w:sdt>
       <w:sdtPr>
@@ -1037,7 +1247,7 @@
       <w:sdtContent>
         <w:p>
           <w:pPr>
-            <w:pStyle w:val="TOCHeading"/>
+            <w:pStyle w:val="TtuloTDC"/>
             <w:rPr>
               <w:lang w:val="es-ES"/>
             </w:rPr>
@@ -1051,7 +1261,7 @@
         </w:p>
         <w:p>
           <w:pPr>
-            <w:pStyle w:val="TOC1"/>
+            <w:pStyle w:val="TDC1"/>
             <w:tabs>
               <w:tab w:val="right" w:leader="dot" w:pos="9350"/>
             </w:tabs>
@@ -1086,7 +1296,7 @@
           <w:hyperlink w:anchor="_Toc199187864" w:history="1">
             <w:r>
               <w:rPr>
-                <w:rStyle w:val="Hyperlink"/>
+                <w:rStyle w:val="Hipervnculo"/>
                 <w:rFonts w:eastAsia="Arial Narrow"/>
                 <w:noProof/>
               </w:rPr>
@@ -1144,7 +1354,7 @@
         </w:p>
         <w:p>
           <w:pPr>
-            <w:pStyle w:val="TOC1"/>
+            <w:pStyle w:val="TDC1"/>
             <w:tabs>
               <w:tab w:val="right" w:leader="dot" w:pos="9350"/>
             </w:tabs>
@@ -1161,7 +1371,7 @@
           <w:hyperlink w:anchor="_Toc199187865" w:history="1">
             <w:r>
               <w:rPr>
-                <w:rStyle w:val="Hyperlink"/>
+                <w:rStyle w:val="Hipervnculo"/>
                 <w:noProof/>
               </w:rPr>
               <w:t>Resumen ejecutivo</w:t>
@@ -1218,7 +1428,7 @@
         </w:p>
         <w:p>
           <w:pPr>
-            <w:pStyle w:val="TOC1"/>
+            <w:pStyle w:val="TDC1"/>
             <w:tabs>
               <w:tab w:val="right" w:leader="dot" w:pos="9350"/>
             </w:tabs>
@@ -1235,7 +1445,7 @@
           <w:hyperlink w:anchor="_Toc199187866" w:history="1">
             <w:r>
               <w:rPr>
-                <w:rStyle w:val="Hyperlink"/>
+                <w:rStyle w:val="Hipervnculo"/>
                 <w:noProof/>
               </w:rPr>
               <w:t>Introducción</w:t>
@@ -1292,7 +1502,7 @@
         </w:p>
         <w:p>
           <w:pPr>
-            <w:pStyle w:val="TOC1"/>
+            <w:pStyle w:val="TDC1"/>
             <w:tabs>
               <w:tab w:val="right" w:leader="dot" w:pos="9350"/>
             </w:tabs>
@@ -1309,7 +1519,7 @@
           <w:hyperlink w:anchor="_Toc199187867" w:history="1">
             <w:r>
               <w:rPr>
-                <w:rStyle w:val="Hyperlink"/>
+                <w:rStyle w:val="Hipervnculo"/>
                 <w:noProof/>
               </w:rPr>
               <w:t>Testing funcional</w:t>
@@ -1366,7 +1576,7 @@
         </w:p>
         <w:p>
           <w:pPr>
-            <w:pStyle w:val="TOC2"/>
+            <w:pStyle w:val="TDC2"/>
             <w:tabs>
               <w:tab w:val="right" w:leader="dot" w:pos="9350"/>
             </w:tabs>
@@ -1383,7 +1593,7 @@
           <w:hyperlink w:anchor="_Toc199187868" w:history="1">
             <w:r>
               <w:rPr>
-                <w:rStyle w:val="Hyperlink"/>
+                <w:rStyle w:val="Hipervnculo"/>
                 <w:noProof/>
               </w:rPr>
               <w:t>Casos específicos</w:t>
@@ -1440,7 +1650,7 @@
         </w:p>
         <w:p>
           <w:pPr>
-            <w:pStyle w:val="TOC2"/>
+            <w:pStyle w:val="TDC2"/>
             <w:tabs>
               <w:tab w:val="right" w:leader="dot" w:pos="9350"/>
             </w:tabs>
@@ -1457,7 +1667,7 @@
           <w:hyperlink w:anchor="_Toc199187869" w:history="1">
             <w:r>
               <w:rPr>
-                <w:rStyle w:val="Hyperlink"/>
+                <w:rStyle w:val="Hipervnculo"/>
                 <w:noProof/>
               </w:rPr>
               <w:t>Cobertura</w:t>
@@ -1514,7 +1724,7 @@
         </w:p>
         <w:p>
           <w:pPr>
-            <w:pStyle w:val="TOC1"/>
+            <w:pStyle w:val="TDC1"/>
             <w:tabs>
               <w:tab w:val="right" w:leader="dot" w:pos="9350"/>
             </w:tabs>
@@ -1531,7 +1741,7 @@
           <w:hyperlink w:anchor="_Toc199187870" w:history="1">
             <w:r>
               <w:rPr>
-                <w:rStyle w:val="Hyperlink"/>
+                <w:rStyle w:val="Hipervnculo"/>
                 <w:noProof/>
               </w:rPr>
               <w:t>Rendimiento</w:t>
@@ -1588,7 +1798,7 @@
         </w:p>
         <w:p>
           <w:pPr>
-            <w:pStyle w:val="TOC1"/>
+            <w:pStyle w:val="TDC1"/>
             <w:tabs>
               <w:tab w:val="right" w:leader="dot" w:pos="9350"/>
             </w:tabs>
@@ -1605,7 +1815,7 @@
           <w:hyperlink w:anchor="_Toc199187871" w:history="1">
             <w:r>
               <w:rPr>
-                <w:rStyle w:val="Hyperlink"/>
+                <w:rStyle w:val="Hipervnculo"/>
                 <w:noProof/>
               </w:rPr>
               <w:t>Conclusiones</w:t>
@@ -1697,7 +1907,7 @@
     </w:p>
     <w:p>
       <w:pPr>
-        <w:pStyle w:val="Heading1"/>
+        <w:pStyle w:val="Ttulo1"/>
         <w:rPr>
           <w:lang w:val="es-ES"/>
         </w:rPr>
@@ -1722,7 +1932,21 @@
         <w:rPr>
           <w:lang w:eastAsia="en-US"/>
         </w:rPr>
-        <w:t>El objetivo del informe es estudiar el testing hecho para los requisitos grupales del proyecto. En él se especificarán los casos, los resultados esperados y cualquier discrepancia con estos. También se verá la cobertura conseguida y se comparará el rendimiento en dos casos diferentes.</w:t>
+        <w:t xml:space="preserve">El objetivo del informe es estudiar el </w:t>
+      </w:r>
+      <w:proofErr w:type="spellStart"/>
+      <w:r>
+        <w:rPr>
+          <w:lang w:eastAsia="en-US"/>
+        </w:rPr>
+        <w:t>testing</w:t>
+      </w:r>
+      <w:proofErr w:type="spellEnd"/>
+      <w:r>
+        <w:rPr>
+          <w:lang w:eastAsia="en-US"/>
+        </w:rPr>
+        <w:t xml:space="preserve"> hecho para los requisitos grupales del proyecto. En él se especificarán los casos, los resultados esperados y cualquier discrepancia con estos. También se verá la cobertura conseguida y se comparará el rendimiento en dos casos diferentes.</w:t>
       </w:r>
     </w:p>
     <w:p>
@@ -1734,7 +1958,7 @@
     </w:p>
     <w:p>
       <w:pPr>
-        <w:pStyle w:val="Heading1"/>
+        <w:pStyle w:val="Ttulo1"/>
         <w:rPr>
           <w:lang w:val="es-ES"/>
         </w:rPr>
@@ -1795,7 +2019,21 @@
         <w:rPr>
           <w:lang w:eastAsia="en-US"/>
         </w:rPr>
-        <w:t>Se detallará qué debe estudiar cada caso de prueba de forma general y de forma particular, especificando las validaciones específicas y cuándo se espera una excepción. Además, se considerará y estudiará la cobertura que produces estos tests.</w:t>
+        <w:t xml:space="preserve">Se detallará qué debe estudiar cada caso de prueba de forma general y de forma particular, especificando las validaciones específicas y cuándo se espera una excepción. Además, se considerará y estudiará la cobertura que produces estos </w:t>
+      </w:r>
+      <w:proofErr w:type="spellStart"/>
+      <w:r>
+        <w:rPr>
+          <w:lang w:eastAsia="en-US"/>
+        </w:rPr>
+        <w:t>tests</w:t>
+      </w:r>
+      <w:proofErr w:type="spellEnd"/>
+      <w:r>
+        <w:rPr>
+          <w:lang w:eastAsia="en-US"/>
+        </w:rPr>
+        <w:t>.</w:t>
       </w:r>
     </w:p>
     <w:p>
@@ -1820,17 +2058,25 @@
     </w:p>
     <w:p>
       <w:pPr>
-        <w:pStyle w:val="Heading1"/>
+        <w:pStyle w:val="Ttulo1"/>
         <w:rPr>
           <w:lang w:val="es-ES"/>
         </w:rPr>
       </w:pPr>
       <w:bookmarkStart w:id="4" w:name="_Toc199187867"/>
+      <w:proofErr w:type="spellStart"/>
       <w:r>
         <w:rPr>
           <w:lang w:val="es-ES"/>
         </w:rPr>
-        <w:t>Testing funcional</w:t>
+        <w:t>Testing</w:t>
+      </w:r>
+      <w:proofErr w:type="spellEnd"/>
+      <w:r>
+        <w:rPr>
+          <w:lang w:val="es-ES"/>
+        </w:rPr>
+        <w:t xml:space="preserve"> funcional</w:t>
       </w:r>
       <w:bookmarkEnd w:id="4"/>
     </w:p>
@@ -1849,7 +2095,7 @@
     </w:p>
     <w:p>
       <w:pPr>
-        <w:pStyle w:val="ListParagraph"/>
+        <w:pStyle w:val="Prrafodelista"/>
         <w:numPr>
           <w:ilvl w:val="0"/>
           <w:numId w:val="3"/>
@@ -1867,7 +2113,7 @@
     </w:p>
     <w:p>
       <w:pPr>
-        <w:pStyle w:val="ListParagraph"/>
+        <w:pStyle w:val="Prrafodelista"/>
         <w:numPr>
           <w:ilvl w:val="0"/>
           <w:numId w:val="3"/>
@@ -1888,7 +2134,7 @@
     </w:p>
     <w:p>
       <w:pPr>
-        <w:pStyle w:val="ListParagraph"/>
+        <w:pStyle w:val="Prrafodelista"/>
         <w:numPr>
           <w:ilvl w:val="0"/>
           <w:numId w:val="3"/>
@@ -1909,7 +2155,7 @@
     </w:p>
     <w:p>
       <w:pPr>
-        <w:pStyle w:val="ListParagraph"/>
+        <w:pStyle w:val="Prrafodelista"/>
         <w:numPr>
           <w:ilvl w:val="0"/>
           <w:numId w:val="3"/>
@@ -1938,7 +2184,31 @@
         </w:rPr>
       </w:pPr>
       <w:r>
-        <w:t>Adicionalmente, se considerarán dos tipos de tests. Los tests ‘legales’ deben contener sólo acciones legales y nunca podrán obtener una excepción. Los tests ‘ilegales’ tienen el objetivo de obtener estas excepciones, específicamente las 500 Acceso no autorizado.</w:t>
+        <w:t xml:space="preserve">Adicionalmente, se considerarán dos tipos de </w:t>
+      </w:r>
+      <w:proofErr w:type="spellStart"/>
+      <w:r>
+        <w:t>tests</w:t>
+      </w:r>
+      <w:proofErr w:type="spellEnd"/>
+      <w:r>
+        <w:t xml:space="preserve">. Los </w:t>
+      </w:r>
+      <w:proofErr w:type="spellStart"/>
+      <w:r>
+        <w:t>tests</w:t>
+      </w:r>
+      <w:proofErr w:type="spellEnd"/>
+      <w:r>
+        <w:t xml:space="preserve"> ‘legales’ deben contener sólo acciones legales y nunca podrán obtener una excepción. Los </w:t>
+      </w:r>
+      <w:proofErr w:type="spellStart"/>
+      <w:r>
+        <w:t>tests</w:t>
+      </w:r>
+      <w:proofErr w:type="spellEnd"/>
+      <w:r>
+        <w:t xml:space="preserve"> ‘ilegales’ tienen el objetivo de obtener estas excepciones, específicamente las 500 Acceso no autorizado.</w:t>
       </w:r>
     </w:p>
     <w:p>
@@ -1956,7 +2226,7 @@
     </w:p>
     <w:p>
       <w:pPr>
-        <w:pStyle w:val="Heading2"/>
+        <w:pStyle w:val="Ttulo2"/>
         <w:rPr>
           <w:lang w:val="es-ES"/>
         </w:rPr>
@@ -1973,7 +2243,7 @@
     </w:p>
     <w:tbl>
       <w:tblPr>
-        <w:tblStyle w:val="PlainTable5"/>
+        <w:tblStyle w:val="Tablanormal5"/>
         <w:tblW w:w="13041" w:type="dxa"/>
         <w:tblCellMar>
           <w:top w:w="57" w:type="dxa"/>
@@ -2488,7 +2758,7 @@
           </w:p>
           <w:p>
             <w:pPr>
-              <w:pStyle w:val="ListParagraph"/>
+              <w:pStyle w:val="Prrafodelista"/>
               <w:numPr>
                 <w:ilvl w:val="0"/>
                 <w:numId w:val="3"/>
@@ -2508,7 +2778,7 @@
           </w:p>
           <w:p>
             <w:pPr>
-              <w:pStyle w:val="ListParagraph"/>
+              <w:pStyle w:val="Prrafodelista"/>
               <w:numPr>
                 <w:ilvl w:val="0"/>
                 <w:numId w:val="3"/>
@@ -2629,7 +2899,7 @@
           </w:p>
           <w:p>
             <w:pPr>
-              <w:pStyle w:val="ListParagraph"/>
+              <w:pStyle w:val="Prrafodelista"/>
               <w:numPr>
                 <w:ilvl w:val="0"/>
                 <w:numId w:val="3"/>
@@ -2649,7 +2919,7 @@
           </w:p>
           <w:p>
             <w:pPr>
-              <w:pStyle w:val="ListParagraph"/>
+              <w:pStyle w:val="Prrafodelista"/>
               <w:numPr>
                 <w:ilvl w:val="0"/>
                 <w:numId w:val="3"/>
@@ -2669,7 +2939,7 @@
           </w:p>
           <w:p>
             <w:pPr>
-              <w:pStyle w:val="ListParagraph"/>
+              <w:pStyle w:val="Prrafodelista"/>
               <w:numPr>
                 <w:ilvl w:val="0"/>
                 <w:numId w:val="3"/>
@@ -2689,7 +2959,7 @@
           </w:p>
           <w:p>
             <w:pPr>
-              <w:pStyle w:val="ListParagraph"/>
+              <w:pStyle w:val="Prrafodelista"/>
               <w:numPr>
                 <w:ilvl w:val="0"/>
                 <w:numId w:val="3"/>
@@ -2709,7 +2979,7 @@
           </w:p>
           <w:p>
             <w:pPr>
-              <w:pStyle w:val="ListParagraph"/>
+              <w:pStyle w:val="Prrafodelista"/>
               <w:numPr>
                 <w:ilvl w:val="0"/>
                 <w:numId w:val="3"/>
@@ -2736,7 +3006,35 @@
               <w:rPr>
                 <w:lang w:val="es-ES"/>
               </w:rPr>
-              <w:t xml:space="preserve"> contacto debe seguir el patrón en expresión regular "^\+?\d{6,15}$"</w:t>
+              <w:t xml:space="preserve"> contacto debe seguir el patrón en expresión regular "^\</w:t>
+            </w:r>
+            <w:proofErr w:type="gramStart"/>
+            <w:r>
+              <w:rPr>
+                <w:lang w:val="es-ES"/>
+              </w:rPr>
+              <w:t>+?\d{</w:t>
+            </w:r>
+            <w:proofErr w:type="gramEnd"/>
+            <w:r>
+              <w:rPr>
+                <w:lang w:val="es-ES"/>
+              </w:rPr>
+              <w:t>6,</w:t>
+            </w:r>
+            <w:proofErr w:type="gramStart"/>
+            <w:r>
+              <w:rPr>
+                <w:lang w:val="es-ES"/>
+              </w:rPr>
+              <w:t>15}$</w:t>
+            </w:r>
+            <w:proofErr w:type="gramEnd"/>
+            <w:r>
+              <w:rPr>
+                <w:lang w:val="es-ES"/>
+              </w:rPr>
+              <w:t>"</w:t>
             </w:r>
           </w:p>
         </w:tc>
@@ -2849,7 +3147,7 @@
           </w:p>
           <w:p>
             <w:pPr>
-              <w:pStyle w:val="ListParagraph"/>
+              <w:pStyle w:val="Prrafodelista"/>
               <w:numPr>
                 <w:ilvl w:val="0"/>
                 <w:numId w:val="3"/>
@@ -2878,7 +3176,7 @@
           </w:p>
           <w:p>
             <w:pPr>
-              <w:pStyle w:val="ListParagraph"/>
+              <w:pStyle w:val="Prrafodelista"/>
               <w:numPr>
                 <w:ilvl w:val="0"/>
                 <w:numId w:val="3"/>
@@ -3003,7 +3301,7 @@
           </w:p>
           <w:p>
             <w:pPr>
-              <w:pStyle w:val="ListParagraph"/>
+              <w:pStyle w:val="Prrafodelista"/>
               <w:numPr>
                 <w:ilvl w:val="0"/>
                 <w:numId w:val="1"/>
@@ -3023,7 +3321,7 @@
           </w:p>
           <w:p>
             <w:pPr>
-              <w:pStyle w:val="ListParagraph"/>
+              <w:pStyle w:val="Prrafodelista"/>
               <w:numPr>
                 <w:ilvl w:val="0"/>
                 <w:numId w:val="1"/>
@@ -3043,7 +3341,7 @@
           </w:p>
           <w:p>
             <w:pPr>
-              <w:pStyle w:val="ListParagraph"/>
+              <w:pStyle w:val="Prrafodelista"/>
               <w:numPr>
                 <w:ilvl w:val="0"/>
                 <w:numId w:val="1"/>
@@ -3063,7 +3361,7 @@
           </w:p>
           <w:p>
             <w:pPr>
-              <w:pStyle w:val="ListParagraph"/>
+              <w:pStyle w:val="Prrafodelista"/>
               <w:numPr>
                 <w:ilvl w:val="0"/>
                 <w:numId w:val="1"/>
@@ -3083,7 +3381,7 @@
           </w:p>
           <w:p>
             <w:pPr>
-              <w:pStyle w:val="ListParagraph"/>
+              <w:pStyle w:val="Prrafodelista"/>
               <w:numPr>
                 <w:ilvl w:val="0"/>
                 <w:numId w:val="1"/>
@@ -3112,7 +3410,35 @@
               <w:rPr>
                 <w:lang w:val="es-ES"/>
               </w:rPr>
-              <w:t xml:space="preserve"> contacto debe seguir el patrón en expresión regular "^\+?\d{6,15}$"</w:t>
+              <w:t xml:space="preserve"> contacto debe seguir el patrón en expresión regular "^\</w:t>
+            </w:r>
+            <w:proofErr w:type="gramStart"/>
+            <w:r>
+              <w:rPr>
+                <w:lang w:val="es-ES"/>
+              </w:rPr>
+              <w:t>+?\d{</w:t>
+            </w:r>
+            <w:proofErr w:type="gramEnd"/>
+            <w:r>
+              <w:rPr>
+                <w:lang w:val="es-ES"/>
+              </w:rPr>
+              <w:t>6,</w:t>
+            </w:r>
+            <w:proofErr w:type="gramStart"/>
+            <w:r>
+              <w:rPr>
+                <w:lang w:val="es-ES"/>
+              </w:rPr>
+              <w:t>15}$</w:t>
+            </w:r>
+            <w:proofErr w:type="gramEnd"/>
+            <w:r>
+              <w:rPr>
+                <w:lang w:val="es-ES"/>
+              </w:rPr>
+              <w:t>"</w:t>
             </w:r>
           </w:p>
         </w:tc>
@@ -3217,7 +3543,7 @@
           </w:p>
           <w:p>
             <w:pPr>
-              <w:pStyle w:val="ListParagraph"/>
+              <w:pStyle w:val="Prrafodelista"/>
               <w:numPr>
                 <w:ilvl w:val="0"/>
                 <w:numId w:val="1"/>
@@ -3246,7 +3572,7 @@
           </w:p>
           <w:p>
             <w:pPr>
-              <w:pStyle w:val="ListParagraph"/>
+              <w:pStyle w:val="Prrafodelista"/>
               <w:numPr>
                 <w:ilvl w:val="0"/>
                 <w:numId w:val="1"/>
@@ -3268,7 +3594,7 @@
           </w:p>
           <w:p>
             <w:pPr>
-              <w:pStyle w:val="ListParagraph"/>
+              <w:pStyle w:val="Prrafodelista"/>
               <w:numPr>
                 <w:ilvl w:val="0"/>
                 <w:numId w:val="1"/>
@@ -3291,7 +3617,7 @@
           </w:p>
           <w:p>
             <w:pPr>
-              <w:pStyle w:val="ListParagraph"/>
+              <w:pStyle w:val="Prrafodelista"/>
               <w:numPr>
                 <w:ilvl w:val="0"/>
                 <w:numId w:val="1"/>
@@ -3359,7 +3685,7 @@
     </w:p>
     <w:p>
       <w:pPr>
-        <w:pStyle w:val="Heading2"/>
+        <w:pStyle w:val="Ttulo2"/>
         <w:rPr>
           <w:lang w:val="es-ES"/>
         </w:rPr>
@@ -3414,7 +3740,7 @@
                     <pic:cNvPicPr/>
                   </pic:nvPicPr>
                   <pic:blipFill>
-                    <a:blip r:embed="rId12">
+                    <a:blip r:embed="rId13">
                       <a:extLst>
                         <a:ext uri="{28A0092B-C50C-407E-A947-70E740481C1C}">
                           <a14:useLocalDpi xmlns:a14="http://schemas.microsoft.com/office/drawing/2010/main" val="0"/>
@@ -3455,13 +3781,21 @@
         <w:t>3</w:t>
       </w:r>
       <w:r>
-        <w:t>% para el servicio de ‘show’.</w:t>
+        <w:t>% para el servicio de ‘</w:t>
+      </w:r>
+      <w:proofErr w:type="gramStart"/>
+      <w:r>
+        <w:t>show</w:t>
+      </w:r>
+      <w:proofErr w:type="gramEnd"/>
+      <w:r>
+        <w:t>’.</w:t>
       </w:r>
     </w:p>
     <w:p/>
     <w:p>
       <w:pPr>
-        <w:pStyle w:val="Heading1"/>
+        <w:pStyle w:val="Ttulo1"/>
         <w:rPr>
           <w:lang w:val="es-ES"/>
         </w:rPr>
@@ -3551,10 +3885,10 @@
                     <pic:cNvPicPr/>
                   </pic:nvPicPr>
                   <pic:blipFill>
-                    <a:blip r:embed="rId13">
+                    <a:blip r:embed="rId14">
                       <a:extLst>
                         <a:ext uri="{96DAC541-7B7A-43D3-8B79-37D633B846F1}">
-                          <asvg:svgBlip xmlns:asvg="http://schemas.microsoft.com/office/drawing/2016/SVG/main" r:embed="rId14"/>
+                          <asvg:svgBlip xmlns:asvg="http://schemas.microsoft.com/office/drawing/2016/SVG/main" r:embed="rId15"/>
                         </a:ext>
                       </a:extLst>
                     </a:blip>
@@ -3580,7 +3914,7 @@
     </w:p>
     <w:p>
       <w:pPr>
-        <w:pStyle w:val="Caption"/>
+        <w:pStyle w:val="Descripcin"/>
         <w:jc w:val="center"/>
         <w:rPr>
           <w:lang w:eastAsia="en-US"/>
@@ -3639,10 +3973,10 @@
                     <pic:cNvPicPr/>
                   </pic:nvPicPr>
                   <pic:blipFill>
-                    <a:blip r:embed="rId15">
+                    <a:blip r:embed="rId16">
                       <a:extLst>
                         <a:ext uri="{96DAC541-7B7A-43D3-8B79-37D633B846F1}">
-                          <asvg:svgBlip xmlns:asvg="http://schemas.microsoft.com/office/drawing/2016/SVG/main" r:embed="rId16"/>
+                          <asvg:svgBlip xmlns:asvg="http://schemas.microsoft.com/office/drawing/2016/SVG/main" r:embed="rId17"/>
                         </a:ext>
                       </a:extLst>
                     </a:blip>
@@ -3668,7 +4002,7 @@
     </w:p>
     <w:p>
       <w:pPr>
-        <w:pStyle w:val="Caption"/>
+        <w:pStyle w:val="Descripcin"/>
         <w:jc w:val="center"/>
         <w:rPr>
           <w:lang w:eastAsia="en-US"/>
@@ -3785,7 +4119,7 @@
                     <pic:cNvPicPr/>
                   </pic:nvPicPr>
                   <pic:blipFill>
-                    <a:blip r:embed="rId17">
+                    <a:blip r:embed="rId18">
                       <a:extLst>
                         <a:ext uri="{28A0092B-C50C-407E-A947-70E740481C1C}">
                           <a14:useLocalDpi xmlns:a14="http://schemas.microsoft.com/office/drawing/2010/main" val="0"/>
@@ -3814,7 +4148,7 @@
     </w:p>
     <w:p>
       <w:pPr>
-        <w:pStyle w:val="Caption"/>
+        <w:pStyle w:val="Descripcin"/>
         <w:jc w:val="center"/>
         <w:rPr>
           <w:lang w:eastAsia="en-US"/>
@@ -3913,19 +4247,7 @@
         <w:rPr>
           <w:lang w:eastAsia="en-US"/>
         </w:rPr>
-        <w:t xml:space="preserve">es tan cercano a </w:t>
-      </w:r>
-      <w:r>
-        <w:rPr>
-          <w:lang w:eastAsia="en-US"/>
-        </w:rPr>
-        <w:t>α</w:t>
-      </w:r>
-      <w:r>
-        <w:rPr>
-          <w:lang w:eastAsia="en-US"/>
-        </w:rPr>
-        <w:t xml:space="preserve"> no podemos decir que haya habido una mejora significativa</w:t>
+        <w:t>es tan cercano a α no podemos decir que haya habido una mejora significativa</w:t>
       </w:r>
       <w:r>
         <w:rPr>
@@ -3936,7 +4258,7 @@
     </w:p>
     <w:p>
       <w:pPr>
-        <w:pStyle w:val="Heading1"/>
+        <w:pStyle w:val="Ttulo1"/>
         <w:rPr>
           <w:lang w:val="es-ES"/>
         </w:rPr>
@@ -3973,7 +4295,21 @@
         <w:rPr>
           <w:lang w:eastAsia="en-US"/>
         </w:rPr>
-        <w:t>En este proceso de testing hemos definido pruebas específicas para cada funcionalidad requerida por el cliente. El entorno de pruebas utilizado nos proporciona además una gran cantidad de datos que podemos estudiar para comprobar la evolución del rendimiento.</w:t>
+        <w:t xml:space="preserve">En este proceso de </w:t>
+      </w:r>
+      <w:proofErr w:type="spellStart"/>
+      <w:r>
+        <w:rPr>
+          <w:lang w:eastAsia="en-US"/>
+        </w:rPr>
+        <w:t>testing</w:t>
+      </w:r>
+      <w:proofErr w:type="spellEnd"/>
+      <w:r>
+        <w:rPr>
+          <w:lang w:eastAsia="en-US"/>
+        </w:rPr>
+        <w:t xml:space="preserve"> hemos definido pruebas específicas para cada funcionalidad requerida por el cliente. El entorno de pruebas utilizado nos proporciona además una gran cantidad de datos que podemos estudiar para comprobar la evolución del rendimiento.</w:t>
       </w:r>
     </w:p>
     <w:sectPr>
@@ -4800,11 +5136,11 @@
       <w14:ligatures w14:val="none"/>
     </w:rPr>
   </w:style>
-  <w:style w:type="paragraph" w:styleId="Heading1">
+  <w:style w:type="paragraph" w:styleId="Ttulo1">
     <w:name w:val="heading 1"/>
     <w:basedOn w:val="Normal"/>
     <w:next w:val="Normal"/>
-    <w:link w:val="Heading1Char"/>
+    <w:link w:val="Ttulo1Car"/>
     <w:uiPriority w:val="9"/>
     <w:qFormat/>
     <w:rsid w:val="000B719B"/>
@@ -4825,11 +5161,11 @@
       <w14:ligatures w14:val="standardContextual"/>
     </w:rPr>
   </w:style>
-  <w:style w:type="paragraph" w:styleId="Heading2">
+  <w:style w:type="paragraph" w:styleId="Ttulo2">
     <w:name w:val="heading 2"/>
     <w:basedOn w:val="Normal"/>
     <w:next w:val="Normal"/>
-    <w:link w:val="Heading2Char"/>
+    <w:link w:val="Ttulo2Car"/>
     <w:uiPriority w:val="9"/>
     <w:unhideWhenUsed/>
     <w:qFormat/>
@@ -4851,11 +5187,11 @@
       <w14:ligatures w14:val="standardContextual"/>
     </w:rPr>
   </w:style>
-  <w:style w:type="paragraph" w:styleId="Heading3">
+  <w:style w:type="paragraph" w:styleId="Ttulo3">
     <w:name w:val="heading 3"/>
     <w:basedOn w:val="Normal"/>
     <w:next w:val="Normal"/>
-    <w:link w:val="Heading3Char"/>
+    <w:link w:val="Ttulo3Car"/>
     <w:uiPriority w:val="9"/>
     <w:semiHidden/>
     <w:unhideWhenUsed/>
@@ -4878,11 +5214,11 @@
       <w14:ligatures w14:val="standardContextual"/>
     </w:rPr>
   </w:style>
-  <w:style w:type="paragraph" w:styleId="Heading4">
+  <w:style w:type="paragraph" w:styleId="Ttulo4">
     <w:name w:val="heading 4"/>
     <w:basedOn w:val="Normal"/>
     <w:next w:val="Normal"/>
-    <w:link w:val="Heading4Char"/>
+    <w:link w:val="Ttulo4Car"/>
     <w:uiPriority w:val="9"/>
     <w:semiHidden/>
     <w:unhideWhenUsed/>
@@ -4907,11 +5243,11 @@
       <w14:ligatures w14:val="standardContextual"/>
     </w:rPr>
   </w:style>
-  <w:style w:type="paragraph" w:styleId="Heading5">
+  <w:style w:type="paragraph" w:styleId="Ttulo5">
     <w:name w:val="heading 5"/>
     <w:basedOn w:val="Normal"/>
     <w:next w:val="Normal"/>
-    <w:link w:val="Heading5Char"/>
+    <w:link w:val="Ttulo5Car"/>
     <w:uiPriority w:val="9"/>
     <w:semiHidden/>
     <w:unhideWhenUsed/>
@@ -4934,11 +5270,11 @@
       <w14:ligatures w14:val="standardContextual"/>
     </w:rPr>
   </w:style>
-  <w:style w:type="paragraph" w:styleId="Heading6">
+  <w:style w:type="paragraph" w:styleId="Ttulo6">
     <w:name w:val="heading 6"/>
     <w:basedOn w:val="Normal"/>
     <w:next w:val="Normal"/>
-    <w:link w:val="Heading6Char"/>
+    <w:link w:val="Ttulo6Car"/>
     <w:uiPriority w:val="9"/>
     <w:semiHidden/>
     <w:unhideWhenUsed/>
@@ -4963,11 +5299,11 @@
       <w14:ligatures w14:val="standardContextual"/>
     </w:rPr>
   </w:style>
-  <w:style w:type="paragraph" w:styleId="Heading7">
+  <w:style w:type="paragraph" w:styleId="Ttulo7">
     <w:name w:val="heading 7"/>
     <w:basedOn w:val="Normal"/>
     <w:next w:val="Normal"/>
-    <w:link w:val="Heading7Char"/>
+    <w:link w:val="Ttulo7Car"/>
     <w:uiPriority w:val="9"/>
     <w:semiHidden/>
     <w:unhideWhenUsed/>
@@ -4990,11 +5326,11 @@
       <w14:ligatures w14:val="standardContextual"/>
     </w:rPr>
   </w:style>
-  <w:style w:type="paragraph" w:styleId="Heading8">
+  <w:style w:type="paragraph" w:styleId="Ttulo8">
     <w:name w:val="heading 8"/>
     <w:basedOn w:val="Normal"/>
     <w:next w:val="Normal"/>
-    <w:link w:val="Heading8Char"/>
+    <w:link w:val="Ttulo8Car"/>
     <w:uiPriority w:val="9"/>
     <w:semiHidden/>
     <w:unhideWhenUsed/>
@@ -5019,11 +5355,11 @@
       <w14:ligatures w14:val="standardContextual"/>
     </w:rPr>
   </w:style>
-  <w:style w:type="paragraph" w:styleId="Heading9">
+  <w:style w:type="paragraph" w:styleId="Ttulo9">
     <w:name w:val="heading 9"/>
     <w:basedOn w:val="Normal"/>
     <w:next w:val="Normal"/>
-    <w:link w:val="Heading9Char"/>
+    <w:link w:val="Ttulo9Car"/>
     <w:uiPriority w:val="9"/>
     <w:semiHidden/>
     <w:unhideWhenUsed/>
@@ -5046,13 +5382,13 @@
       <w14:ligatures w14:val="standardContextual"/>
     </w:rPr>
   </w:style>
-  <w:style w:type="character" w:default="1" w:styleId="DefaultParagraphFont">
+  <w:style w:type="character" w:default="1" w:styleId="Fuentedeprrafopredeter">
     <w:name w:val="Default Paragraph Font"/>
     <w:uiPriority w:val="1"/>
     <w:semiHidden/>
     <w:unhideWhenUsed/>
   </w:style>
-  <w:style w:type="table" w:default="1" w:styleId="TableNormal">
+  <w:style w:type="table" w:default="1" w:styleId="Tablanormal">
     <w:name w:val="Normal Table"/>
     <w:uiPriority w:val="99"/>
     <w:semiHidden/>
@@ -5067,16 +5403,16 @@
       </w:tblCellMar>
     </w:tblPr>
   </w:style>
-  <w:style w:type="numbering" w:default="1" w:styleId="NoList">
+  <w:style w:type="numbering" w:default="1" w:styleId="Sinlista">
     <w:name w:val="No List"/>
     <w:uiPriority w:val="99"/>
     <w:semiHidden/>
     <w:unhideWhenUsed/>
   </w:style>
-  <w:style w:type="character" w:customStyle="1" w:styleId="Heading1Char">
-    <w:name w:val="Heading 1 Char"/>
-    <w:basedOn w:val="DefaultParagraphFont"/>
-    <w:link w:val="Heading1"/>
+  <w:style w:type="character" w:customStyle="1" w:styleId="Ttulo1Car">
+    <w:name w:val="Título 1 Car"/>
+    <w:basedOn w:val="Fuentedeprrafopredeter"/>
+    <w:link w:val="Ttulo1"/>
     <w:uiPriority w:val="9"/>
     <w:rsid w:val="000B719B"/>
     <w:rPr>
@@ -5086,10 +5422,10 @@
       <w:szCs w:val="40"/>
     </w:rPr>
   </w:style>
-  <w:style w:type="character" w:customStyle="1" w:styleId="Heading2Char">
-    <w:name w:val="Heading 2 Char"/>
-    <w:basedOn w:val="DefaultParagraphFont"/>
-    <w:link w:val="Heading2"/>
+  <w:style w:type="character" w:customStyle="1" w:styleId="Ttulo2Car">
+    <w:name w:val="Título 2 Car"/>
+    <w:basedOn w:val="Fuentedeprrafopredeter"/>
+    <w:link w:val="Ttulo2"/>
     <w:uiPriority w:val="9"/>
     <w:rsid w:val="000B719B"/>
     <w:rPr>
@@ -5099,10 +5435,10 @@
       <w:szCs w:val="32"/>
     </w:rPr>
   </w:style>
-  <w:style w:type="character" w:customStyle="1" w:styleId="Heading3Char">
-    <w:name w:val="Heading 3 Char"/>
-    <w:basedOn w:val="DefaultParagraphFont"/>
-    <w:link w:val="Heading3"/>
+  <w:style w:type="character" w:customStyle="1" w:styleId="Ttulo3Car">
+    <w:name w:val="Título 3 Car"/>
+    <w:basedOn w:val="Fuentedeprrafopredeter"/>
+    <w:link w:val="Ttulo3"/>
     <w:uiPriority w:val="9"/>
     <w:semiHidden/>
     <w:rsid w:val="000B719B"/>
@@ -5113,10 +5449,10 @@
       <w:szCs w:val="28"/>
     </w:rPr>
   </w:style>
-  <w:style w:type="character" w:customStyle="1" w:styleId="Heading4Char">
-    <w:name w:val="Heading 4 Char"/>
-    <w:basedOn w:val="DefaultParagraphFont"/>
-    <w:link w:val="Heading4"/>
+  <w:style w:type="character" w:customStyle="1" w:styleId="Ttulo4Car">
+    <w:name w:val="Título 4 Car"/>
+    <w:basedOn w:val="Fuentedeprrafopredeter"/>
+    <w:link w:val="Ttulo4"/>
     <w:uiPriority w:val="9"/>
     <w:semiHidden/>
     <w:rsid w:val="000B719B"/>
@@ -5127,10 +5463,10 @@
       <w:color w:val="0F4761" w:themeColor="accent1" w:themeShade="BF"/>
     </w:rPr>
   </w:style>
-  <w:style w:type="character" w:customStyle="1" w:styleId="Heading5Char">
-    <w:name w:val="Heading 5 Char"/>
-    <w:basedOn w:val="DefaultParagraphFont"/>
-    <w:link w:val="Heading5"/>
+  <w:style w:type="character" w:customStyle="1" w:styleId="Ttulo5Car">
+    <w:name w:val="Título 5 Car"/>
+    <w:basedOn w:val="Fuentedeprrafopredeter"/>
+    <w:link w:val="Ttulo5"/>
     <w:uiPriority w:val="9"/>
     <w:semiHidden/>
     <w:rsid w:val="000B719B"/>
@@ -5139,10 +5475,10 @@
       <w:color w:val="0F4761" w:themeColor="accent1" w:themeShade="BF"/>
     </w:rPr>
   </w:style>
-  <w:style w:type="character" w:customStyle="1" w:styleId="Heading6Char">
-    <w:name w:val="Heading 6 Char"/>
-    <w:basedOn w:val="DefaultParagraphFont"/>
-    <w:link w:val="Heading6"/>
+  <w:style w:type="character" w:customStyle="1" w:styleId="Ttulo6Car">
+    <w:name w:val="Título 6 Car"/>
+    <w:basedOn w:val="Fuentedeprrafopredeter"/>
+    <w:link w:val="Ttulo6"/>
     <w:uiPriority w:val="9"/>
     <w:semiHidden/>
     <w:rsid w:val="000B719B"/>
@@ -5153,10 +5489,10 @@
       <w:color w:val="595959" w:themeColor="text1" w:themeTint="A6"/>
     </w:rPr>
   </w:style>
-  <w:style w:type="character" w:customStyle="1" w:styleId="Heading7Char">
-    <w:name w:val="Heading 7 Char"/>
-    <w:basedOn w:val="DefaultParagraphFont"/>
-    <w:link w:val="Heading7"/>
+  <w:style w:type="character" w:customStyle="1" w:styleId="Ttulo7Car">
+    <w:name w:val="Título 7 Car"/>
+    <w:basedOn w:val="Fuentedeprrafopredeter"/>
+    <w:link w:val="Ttulo7"/>
     <w:uiPriority w:val="9"/>
     <w:semiHidden/>
     <w:rsid w:val="000B719B"/>
@@ -5165,10 +5501,10 @@
       <w:color w:val="595959" w:themeColor="text1" w:themeTint="A6"/>
     </w:rPr>
   </w:style>
-  <w:style w:type="character" w:customStyle="1" w:styleId="Heading8Char">
-    <w:name w:val="Heading 8 Char"/>
-    <w:basedOn w:val="DefaultParagraphFont"/>
-    <w:link w:val="Heading8"/>
+  <w:style w:type="character" w:customStyle="1" w:styleId="Ttulo8Car">
+    <w:name w:val="Título 8 Car"/>
+    <w:basedOn w:val="Fuentedeprrafopredeter"/>
+    <w:link w:val="Ttulo8"/>
     <w:uiPriority w:val="9"/>
     <w:semiHidden/>
     <w:rsid w:val="000B719B"/>
@@ -5179,10 +5515,10 @@
       <w:color w:val="272727" w:themeColor="text1" w:themeTint="D8"/>
     </w:rPr>
   </w:style>
-  <w:style w:type="character" w:customStyle="1" w:styleId="Heading9Char">
-    <w:name w:val="Heading 9 Char"/>
-    <w:basedOn w:val="DefaultParagraphFont"/>
-    <w:link w:val="Heading9"/>
+  <w:style w:type="character" w:customStyle="1" w:styleId="Ttulo9Car">
+    <w:name w:val="Título 9 Car"/>
+    <w:basedOn w:val="Fuentedeprrafopredeter"/>
+    <w:link w:val="Ttulo9"/>
     <w:uiPriority w:val="9"/>
     <w:semiHidden/>
     <w:rsid w:val="000B719B"/>
@@ -5191,11 +5527,11 @@
       <w:color w:val="272727" w:themeColor="text1" w:themeTint="D8"/>
     </w:rPr>
   </w:style>
-  <w:style w:type="paragraph" w:styleId="Title">
+  <w:style w:type="paragraph" w:styleId="Ttulo">
     <w:name w:val="Title"/>
     <w:basedOn w:val="Normal"/>
     <w:next w:val="Normal"/>
-    <w:link w:val="TitleChar"/>
+    <w:link w:val="TtuloCar"/>
     <w:uiPriority w:val="10"/>
     <w:qFormat/>
     <w:rsid w:val="000B719B"/>
@@ -5214,10 +5550,10 @@
       <w14:ligatures w14:val="standardContextual"/>
     </w:rPr>
   </w:style>
-  <w:style w:type="character" w:customStyle="1" w:styleId="TitleChar">
-    <w:name w:val="Title Char"/>
-    <w:basedOn w:val="DefaultParagraphFont"/>
-    <w:link w:val="Title"/>
+  <w:style w:type="character" w:customStyle="1" w:styleId="TtuloCar">
+    <w:name w:val="Título Car"/>
+    <w:basedOn w:val="Fuentedeprrafopredeter"/>
+    <w:link w:val="Ttulo"/>
     <w:uiPriority w:val="10"/>
     <w:rsid w:val="000B719B"/>
     <w:rPr>
@@ -5228,11 +5564,11 @@
       <w:szCs w:val="56"/>
     </w:rPr>
   </w:style>
-  <w:style w:type="paragraph" w:styleId="Subtitle">
+  <w:style w:type="paragraph" w:styleId="Subttulo">
     <w:name w:val="Subtitle"/>
     <w:basedOn w:val="Normal"/>
     <w:next w:val="Normal"/>
-    <w:link w:val="SubtitleChar"/>
+    <w:link w:val="SubttuloCar"/>
     <w:uiPriority w:val="11"/>
     <w:qFormat/>
     <w:rsid w:val="000B719B"/>
@@ -5254,10 +5590,10 @@
       <w14:ligatures w14:val="standardContextual"/>
     </w:rPr>
   </w:style>
-  <w:style w:type="character" w:customStyle="1" w:styleId="SubtitleChar">
-    <w:name w:val="Subtitle Char"/>
-    <w:basedOn w:val="DefaultParagraphFont"/>
-    <w:link w:val="Subtitle"/>
+  <w:style w:type="character" w:customStyle="1" w:styleId="SubttuloCar">
+    <w:name w:val="Subtítulo Car"/>
+    <w:basedOn w:val="Fuentedeprrafopredeter"/>
+    <w:link w:val="Subttulo"/>
     <w:uiPriority w:val="11"/>
     <w:rsid w:val="000B719B"/>
     <w:rPr>
@@ -5268,11 +5604,11 @@
       <w:szCs w:val="28"/>
     </w:rPr>
   </w:style>
-  <w:style w:type="paragraph" w:styleId="Quote">
+  <w:style w:type="paragraph" w:styleId="Cita">
     <w:name w:val="Quote"/>
     <w:basedOn w:val="Normal"/>
     <w:next w:val="Normal"/>
-    <w:link w:val="QuoteChar"/>
+    <w:link w:val="CitaCar"/>
     <w:uiPriority w:val="29"/>
     <w:qFormat/>
     <w:rsid w:val="000B719B"/>
@@ -5292,10 +5628,10 @@
       <w14:ligatures w14:val="standardContextual"/>
     </w:rPr>
   </w:style>
-  <w:style w:type="character" w:customStyle="1" w:styleId="QuoteChar">
-    <w:name w:val="Quote Char"/>
-    <w:basedOn w:val="DefaultParagraphFont"/>
-    <w:link w:val="Quote"/>
+  <w:style w:type="character" w:customStyle="1" w:styleId="CitaCar">
+    <w:name w:val="Cita Car"/>
+    <w:basedOn w:val="Fuentedeprrafopredeter"/>
+    <w:link w:val="Cita"/>
     <w:uiPriority w:val="29"/>
     <w:rsid w:val="000B719B"/>
     <w:rPr>
@@ -5304,7 +5640,7 @@
       <w:color w:val="404040" w:themeColor="text1" w:themeTint="BF"/>
     </w:rPr>
   </w:style>
-  <w:style w:type="paragraph" w:styleId="ListParagraph">
+  <w:style w:type="paragraph" w:styleId="Prrafodelista">
     <w:name w:val="List Paragraph"/>
     <w:basedOn w:val="Normal"/>
     <w:uiPriority w:val="34"/>
@@ -5324,9 +5660,9 @@
       <w14:ligatures w14:val="standardContextual"/>
     </w:rPr>
   </w:style>
-  <w:style w:type="character" w:styleId="IntenseEmphasis">
+  <w:style w:type="character" w:styleId="nfasisintenso">
     <w:name w:val="Intense Emphasis"/>
-    <w:basedOn w:val="DefaultParagraphFont"/>
+    <w:basedOn w:val="Fuentedeprrafopredeter"/>
     <w:uiPriority w:val="21"/>
     <w:qFormat/>
     <w:rsid w:val="000B719B"/>
@@ -5336,11 +5672,11 @@
       <w:color w:val="0F4761" w:themeColor="accent1" w:themeShade="BF"/>
     </w:rPr>
   </w:style>
-  <w:style w:type="paragraph" w:styleId="IntenseQuote">
+  <w:style w:type="paragraph" w:styleId="Citadestacada">
     <w:name w:val="Intense Quote"/>
     <w:basedOn w:val="Normal"/>
     <w:next w:val="Normal"/>
-    <w:link w:val="IntenseQuoteChar"/>
+    <w:link w:val="CitadestacadaCar"/>
     <w:uiPriority w:val="30"/>
     <w:qFormat/>
     <w:rsid w:val="000B719B"/>
@@ -5365,10 +5701,10 @@
       <w14:ligatures w14:val="standardContextual"/>
     </w:rPr>
   </w:style>
-  <w:style w:type="character" w:customStyle="1" w:styleId="IntenseQuoteChar">
-    <w:name w:val="Intense Quote Char"/>
-    <w:basedOn w:val="DefaultParagraphFont"/>
-    <w:link w:val="IntenseQuote"/>
+  <w:style w:type="character" w:customStyle="1" w:styleId="CitadestacadaCar">
+    <w:name w:val="Cita destacada Car"/>
+    <w:basedOn w:val="Fuentedeprrafopredeter"/>
+    <w:link w:val="Citadestacada"/>
     <w:uiPriority w:val="30"/>
     <w:rsid w:val="000B719B"/>
     <w:rPr>
@@ -5377,9 +5713,9 @@
       <w:color w:val="0F4761" w:themeColor="accent1" w:themeShade="BF"/>
     </w:rPr>
   </w:style>
-  <w:style w:type="character" w:styleId="IntenseReference">
+  <w:style w:type="character" w:styleId="Referenciaintensa">
     <w:name w:val="Intense Reference"/>
-    <w:basedOn w:val="DefaultParagraphFont"/>
+    <w:basedOn w:val="Fuentedeprrafopredeter"/>
     <w:uiPriority w:val="32"/>
     <w:qFormat/>
     <w:rsid w:val="000B719B"/>
@@ -5409,9 +5745,9 @@
       <w14:ligatures w14:val="none"/>
     </w:rPr>
   </w:style>
-  <w:style w:type="character" w:styleId="Hyperlink">
+  <w:style w:type="character" w:styleId="Hipervnculo">
     <w:name w:val="Hyperlink"/>
-    <w:basedOn w:val="DefaultParagraphFont"/>
+    <w:basedOn w:val="Fuentedeprrafopredeter"/>
     <w:uiPriority w:val="99"/>
     <w:unhideWhenUsed/>
     <w:rsid w:val="00E6513D"/>
@@ -5420,9 +5756,9 @@
       <w:u w:val="single"/>
     </w:rPr>
   </w:style>
-  <w:style w:type="paragraph" w:styleId="TOCHeading">
+  <w:style w:type="paragraph" w:styleId="TtuloTDC">
     <w:name w:val="TOC Heading"/>
-    <w:basedOn w:val="Heading1"/>
+    <w:basedOn w:val="Ttulo1"/>
     <w:next w:val="Normal"/>
     <w:uiPriority w:val="39"/>
     <w:unhideWhenUsed/>
@@ -5439,7 +5775,7 @@
       <w14:ligatures w14:val="none"/>
     </w:rPr>
   </w:style>
-  <w:style w:type="paragraph" w:styleId="TOC1">
+  <w:style w:type="paragraph" w:styleId="TDC1">
     <w:name w:val="toc 1"/>
     <w:basedOn w:val="Normal"/>
     <w:next w:val="Normal"/>
@@ -5451,7 +5787,7 @@
       <w:spacing w:after="100"/>
     </w:pPr>
   </w:style>
-  <w:style w:type="paragraph" w:styleId="TOC2">
+  <w:style w:type="paragraph" w:styleId="TDC2">
     <w:name w:val="toc 2"/>
     <w:basedOn w:val="Normal"/>
     <w:next w:val="Normal"/>
@@ -5464,7 +5800,7 @@
       <w:ind w:left="220"/>
     </w:pPr>
   </w:style>
-  <w:style w:type="paragraph" w:styleId="TOC3">
+  <w:style w:type="paragraph" w:styleId="TDC3">
     <w:name w:val="toc 3"/>
     <w:basedOn w:val="Normal"/>
     <w:next w:val="Normal"/>
@@ -5477,9 +5813,9 @@
       <w:ind w:left="440"/>
     </w:pPr>
   </w:style>
-  <w:style w:type="table" w:styleId="TableGrid">
+  <w:style w:type="table" w:styleId="Tablaconcuadrcula">
     <w:name w:val="Table Grid"/>
-    <w:basedOn w:val="TableNormal"/>
+    <w:basedOn w:val="Tablanormal"/>
     <w:uiPriority w:val="39"/>
     <w:rsid w:val="009A659A"/>
     <w:pPr>
@@ -5496,9 +5832,9 @@
       </w:tblBorders>
     </w:tblPr>
   </w:style>
-  <w:style w:type="table" w:styleId="PlainTable5">
+  <w:style w:type="table" w:styleId="Tablanormal5">
     <w:name w:val="Plain Table 5"/>
-    <w:basedOn w:val="TableNormal"/>
+    <w:basedOn w:val="Tablanormal"/>
     <w:uiPriority w:val="45"/>
     <w:rsid w:val="009A659A"/>
     <w:pPr>
@@ -5616,10 +5952,10 @@
       </w:tcPr>
     </w:tblStylePr>
   </w:style>
-  <w:style w:type="paragraph" w:styleId="FootnoteText">
+  <w:style w:type="paragraph" w:styleId="Textonotapie">
     <w:name w:val="footnote text"/>
     <w:basedOn w:val="Normal"/>
-    <w:link w:val="FootnoteTextChar"/>
+    <w:link w:val="TextonotapieCar"/>
     <w:uiPriority w:val="99"/>
     <w:semiHidden/>
     <w:unhideWhenUsed/>
@@ -5632,10 +5968,10 @@
       <w:szCs w:val="20"/>
     </w:rPr>
   </w:style>
-  <w:style w:type="character" w:customStyle="1" w:styleId="FootnoteTextChar">
-    <w:name w:val="Footnote Text Char"/>
-    <w:basedOn w:val="DefaultParagraphFont"/>
-    <w:link w:val="FootnoteText"/>
+  <w:style w:type="character" w:customStyle="1" w:styleId="TextonotapieCar">
+    <w:name w:val="Texto nota pie Car"/>
+    <w:basedOn w:val="Fuentedeprrafopredeter"/>
+    <w:link w:val="Textonotapie"/>
     <w:uiPriority w:val="99"/>
     <w:semiHidden/>
     <w:rsid w:val="00B95042"/>
@@ -5648,9 +5984,9 @@
       <w14:ligatures w14:val="none"/>
     </w:rPr>
   </w:style>
-  <w:style w:type="character" w:styleId="FootnoteReference">
+  <w:style w:type="character" w:styleId="Refdenotaalpie">
     <w:name w:val="footnote reference"/>
-    <w:basedOn w:val="DefaultParagraphFont"/>
+    <w:basedOn w:val="Fuentedeprrafopredeter"/>
     <w:uiPriority w:val="99"/>
     <w:semiHidden/>
     <w:unhideWhenUsed/>
@@ -5659,7 +5995,7 @@
       <w:vertAlign w:val="superscript"/>
     </w:rPr>
   </w:style>
-  <w:style w:type="paragraph" w:styleId="Caption">
+  <w:style w:type="paragraph" w:styleId="Descripcin">
     <w:name w:val="caption"/>
     <w:basedOn w:val="Normal"/>
     <w:next w:val="Normal"/>

</xml_diff>